<commit_message>
V2 of Specification Doc + add diagram folder
</commit_message>
<xml_diff>
--- a/Documentation/SpecificationDocUML.docx
+++ b/Documentation/SpecificationDocUML.docx
@@ -1,6 +1,6 @@
 
 <file path=word/document.xml><?xml version="1.0" encoding="utf-8"?>
-<w:document xmlns:wpc="http://schemas.microsoft.com/office/word/2010/wordprocessingCanvas" xmlns:cx="http://schemas.microsoft.com/office/drawing/2014/chartex" xmlns:cx1="http://schemas.microsoft.com/office/drawing/2015/9/8/chartex" xmlns:cx2="http://schemas.microsoft.com/office/drawing/2015/10/21/chartex" xmlns:cx3="http://schemas.microsoft.com/office/drawing/2016/5/9/chartex" xmlns:cx4="http://schemas.microsoft.com/office/drawing/2016/5/10/chartex" xmlns:cx5="http://schemas.microsoft.com/office/drawing/2016/5/11/chartex" xmlns:cx6="http://schemas.microsoft.com/office/drawing/2016/5/12/chartex" xmlns:cx7="http://schemas.microsoft.com/office/drawing/2016/5/13/chartex" xmlns:cx8="http://schemas.microsoft.com/office/drawing/2016/5/14/chartex" xmlns:mc="http://schemas.openxmlformats.org/markup-compatibility/2006" xmlns:aink="http://schemas.microsoft.com/office/drawing/2016/ink" xmlns:am3d="http://schemas.microsoft.com/office/drawing/2017/model3d" xmlns:o="urn:schemas-microsoft-com:office:office" xmlns:r="http://schemas.openxmlformats.org/officeDocument/2006/relationships" xmlns:m="http://schemas.openxmlformats.org/officeDocument/2006/math" xmlns:v="urn:schemas-microsoft-com:vml" xmlns:wp14="http://schemas.microsoft.com/office/word/2010/wordprocessingDrawing" xmlns:wp="http://schemas.openxmlformats.org/drawingml/2006/wordprocessingDrawing" xmlns:w10="urn:schemas-microsoft-com:office:word" xmlns:w="http://schemas.openxmlformats.org/wordprocessingml/2006/main" xmlns:w14="http://schemas.microsoft.com/office/word/2010/wordml" xmlns:w15="http://schemas.microsoft.com/office/word/2012/wordml" xmlns:w16cex="http://schemas.microsoft.com/office/word/2018/wordml/cex" xmlns:w16cid="http://schemas.microsoft.com/office/word/2016/wordml/cid" xmlns:w16="http://schemas.microsoft.com/office/word/2018/wordml" xmlns:w16se="http://schemas.microsoft.com/office/word/2015/wordml/symex" xmlns:wpg="http://schemas.microsoft.com/office/word/2010/wordprocessingGroup" xmlns:wpi="http://schemas.microsoft.com/office/word/2010/wordprocessingInk" xmlns:wne="http://schemas.microsoft.com/office/word/2006/wordml" xmlns:wps="http://schemas.microsoft.com/office/word/2010/wordprocessingShape" mc:Ignorable="w14 w15 w16se w16cid w16 w16cex wp14">
+<w:document xmlns:wpc="http://schemas.microsoft.com/office/word/2010/wordprocessingCanvas" xmlns:cx="http://schemas.microsoft.com/office/drawing/2014/chartex" xmlns:cx1="http://schemas.microsoft.com/office/drawing/2015/9/8/chartex" xmlns:cx2="http://schemas.microsoft.com/office/drawing/2015/10/21/chartex" xmlns:cx3="http://schemas.microsoft.com/office/drawing/2016/5/9/chartex" xmlns:cx4="http://schemas.microsoft.com/office/drawing/2016/5/10/chartex" xmlns:cx5="http://schemas.microsoft.com/office/drawing/2016/5/11/chartex" xmlns:cx6="http://schemas.microsoft.com/office/drawing/2016/5/12/chartex" xmlns:cx7="http://schemas.microsoft.com/office/drawing/2016/5/13/chartex" xmlns:cx8="http://schemas.microsoft.com/office/drawing/2016/5/14/chartex" xmlns:mc="http://schemas.openxmlformats.org/markup-compatibility/2006" xmlns:aink="http://schemas.microsoft.com/office/drawing/2016/ink" xmlns:am3d="http://schemas.microsoft.com/office/drawing/2017/model3d" xmlns:o="urn:schemas-microsoft-com:office:office" xmlns:r="http://schemas.openxmlformats.org/officeDocument/2006/relationships" xmlns:m="http://schemas.openxmlformats.org/officeDocument/2006/math" xmlns:v="urn:schemas-microsoft-com:vml" xmlns:wp14="http://schemas.microsoft.com/office/word/2010/wordprocessingDrawing" xmlns:wp="http://schemas.openxmlformats.org/drawingml/2006/wordprocessingDrawing" xmlns:w10="urn:schemas-microsoft-com:office:word" xmlns:w="http://schemas.openxmlformats.org/wordprocessingml/2006/main" xmlns:w14="http://schemas.microsoft.com/office/word/2010/wordml" xmlns:w15="http://schemas.microsoft.com/office/word/2012/wordml" xmlns:w16cex="http://schemas.microsoft.com/office/word/2018/wordml/cex" xmlns:w16cid="http://schemas.microsoft.com/office/word/2016/wordml/cid" xmlns:w16="http://schemas.microsoft.com/office/word/2018/wordml" xmlns:w16sdtdh="http://schemas.microsoft.com/office/word/2020/wordml/sdtdatahash" xmlns:w16se="http://schemas.microsoft.com/office/word/2015/wordml/symex" xmlns:wpg="http://schemas.microsoft.com/office/word/2010/wordprocessingGroup" xmlns:wpi="http://schemas.microsoft.com/office/word/2010/wordprocessingInk" xmlns:wne="http://schemas.microsoft.com/office/word/2006/wordml" xmlns:wps="http://schemas.microsoft.com/office/word/2010/wordprocessingShape" mc:Ignorable="w14 w15 w16se w16cid w16 w16cex w16sdtdh wp14">
   <w:body>
     <w:p>
       <w:pPr>
@@ -32,21 +32,22 @@
     </w:p>
     <w:sdt>
       <w:sdtPr>
+        <w:rPr>
+          <w:rFonts w:ascii="Bitstream Vera Serif" w:eastAsia="Bitstream Vera Sans" w:hAnsi="Bitstream Vera Serif" w:cs="Lucidasans"/>
+          <w:b w:val="0"/>
+          <w:bCs w:val="0"/>
+          <w:color w:val="auto"/>
+          <w:kern w:val="3"/>
+          <w:sz w:val="24"/>
+          <w:szCs w:val="24"/>
+        </w:rPr>
         <w:id w:val="903498912"/>
         <w:docPartObj>
           <w:docPartGallery w:val="Table of Contents"/>
           <w:docPartUnique/>
         </w:docPartObj>
       </w:sdtPr>
-      <w:sdtEndPr>
-        <w:rPr>
-          <w:rFonts w:ascii="Bitstream Vera Serif" w:eastAsia="Bitstream Vera Sans" w:hAnsi="Bitstream Vera Serif" w:cs="Lucidasans"/>
-          <w:color w:val="auto"/>
-          <w:kern w:val="3"/>
-          <w:sz w:val="24"/>
-          <w:szCs w:val="24"/>
-        </w:rPr>
-      </w:sdtEndPr>
+      <w:sdtEndPr/>
       <w:sdtContent>
         <w:p>
           <w:pPr>
@@ -87,28 +88,36 @@
           <w:r>
             <w:fldChar w:fldCharType="separate"/>
           </w:r>
-          <w:hyperlink w:anchor="_Toc68539950" w:history="1">
+          <w:hyperlink w:anchor="_Toc70873136" w:history="1">
+            <w:r>
+              <w:rPr>
+                <w:rStyle w:val="Lienhypertexte"/>
+                <w:rFonts w:ascii="Times New Roman" w:hAnsi="Times New Roman" w:cs="Times New Roman"/>
+                <w:noProof/>
+                <w:lang w:val="en-US"/>
+                <w14:scene3d>
+                  <w14:camera w14:prst="orthographicFront"/>
+                  <w14:lightRig w14:rig="threePt" w14:dir="t">
+                    <w14:rot w14:lat="0" w14:lon="0" w14:rev="0"/>
+                  </w14:lightRig>
+                </w14:scene3d>
+              </w:rPr>
+              <w:t>I.</w:t>
+            </w:r>
+            <w:r>
+              <w:rPr>
+                <w:rFonts w:asciiTheme="minorHAnsi" w:eastAsiaTheme="minorEastAsia" w:hAnsiTheme="minorHAnsi" w:cstheme="minorBidi"/>
+                <w:noProof/>
+                <w:kern w:val="0"/>
+                <w:sz w:val="22"/>
+                <w:szCs w:val="22"/>
+              </w:rPr>
+              <w:tab/>
+            </w:r>
             <w:r>
               <w:rPr>
                 <w:rStyle w:val="Lienhypertexte"/>
                 <w:noProof/>
-              </w:rPr>
-              <w:t>I.</w:t>
-            </w:r>
-            <w:r>
-              <w:rPr>
-                <w:rFonts w:asciiTheme="minorHAnsi" w:eastAsiaTheme="minorEastAsia" w:hAnsiTheme="minorHAnsi" w:cstheme="minorBidi"/>
-                <w:noProof/>
-                <w:kern w:val="0"/>
-                <w:sz w:val="22"/>
-                <w:szCs w:val="22"/>
-              </w:rPr>
-              <w:tab/>
-            </w:r>
-            <w:r>
-              <w:rPr>
-                <w:rStyle w:val="Lienhypertexte"/>
-                <w:noProof/>
                 <w:lang w:val="en-US"/>
               </w:rPr>
               <w:t>System Specifications</w:t>
@@ -132,7 +141,7 @@
                 <w:noProof/>
                 <w:webHidden/>
               </w:rPr>
-              <w:instrText xml:space="preserve"> PAGEREF _Toc68539950 \h </w:instrText>
+              <w:instrText xml:space="preserve"> PAGEREF _Toc70873136 \h </w:instrText>
             </w:r>
             <w:r>
               <w:rPr>
@@ -178,28 +187,36 @@
               <w:szCs w:val="22"/>
             </w:rPr>
           </w:pPr>
-          <w:hyperlink w:anchor="_Toc68539951" w:history="1">
+          <w:hyperlink w:anchor="_Toc70873137" w:history="1">
+            <w:r>
+              <w:rPr>
+                <w:rStyle w:val="Lienhypertexte"/>
+                <w:rFonts w:ascii="Times New Roman" w:hAnsi="Times New Roman" w:cs="Times New Roman"/>
+                <w:noProof/>
+                <w:lang w:val="en-US"/>
+                <w14:scene3d>
+                  <w14:camera w14:prst="orthographicFront"/>
+                  <w14:lightRig w14:rig="threePt" w14:dir="t">
+                    <w14:rot w14:lat="0" w14:lon="0" w14:rev="0"/>
+                  </w14:lightRig>
+                </w14:scene3d>
+              </w:rPr>
+              <w:t>I.1.</w:t>
+            </w:r>
+            <w:r>
+              <w:rPr>
+                <w:rFonts w:asciiTheme="minorHAnsi" w:eastAsiaTheme="minorEastAsia" w:hAnsiTheme="minorHAnsi" w:cstheme="minorBidi"/>
+                <w:noProof/>
+                <w:kern w:val="0"/>
+                <w:sz w:val="22"/>
+                <w:szCs w:val="22"/>
+              </w:rPr>
+              <w:tab/>
+            </w:r>
             <w:r>
               <w:rPr>
                 <w:rStyle w:val="Lienhypertexte"/>
                 <w:noProof/>
-              </w:rPr>
-              <w:t>I.1.</w:t>
-            </w:r>
-            <w:r>
-              <w:rPr>
-                <w:rFonts w:asciiTheme="minorHAnsi" w:eastAsiaTheme="minorEastAsia" w:hAnsiTheme="minorHAnsi" w:cstheme="minorBidi"/>
-                <w:noProof/>
-                <w:kern w:val="0"/>
-                <w:sz w:val="22"/>
-                <w:szCs w:val="22"/>
-              </w:rPr>
-              <w:tab/>
-            </w:r>
-            <w:r>
-              <w:rPr>
-                <w:rStyle w:val="Lienhypertexte"/>
-                <w:noProof/>
                 <w:lang w:val="en-US"/>
               </w:rPr>
               <w:t>External interface requirements</w:t>
@@ -223,7 +240,7 @@
                 <w:noProof/>
                 <w:webHidden/>
               </w:rPr>
-              <w:instrText xml:space="preserve"> PAGEREF _Toc68539951 \h </w:instrText>
+              <w:instrText xml:space="preserve"> PAGEREF _Toc70873137 \h </w:instrText>
             </w:r>
             <w:r>
               <w:rPr>
@@ -269,7 +286,7 @@
               <w:szCs w:val="22"/>
             </w:rPr>
           </w:pPr>
-          <w:hyperlink w:anchor="_Toc68539952" w:history="1">
+          <w:hyperlink w:anchor="_Toc70873138" w:history="1">
             <w:r>
               <w:rPr>
                 <w:rStyle w:val="Lienhypertexte"/>
@@ -315,7 +332,7 @@
                 <w:noProof/>
                 <w:webHidden/>
               </w:rPr>
-              <w:instrText xml:space="preserve"> PAGEREF _Toc68539952 \h </w:instrText>
+              <w:instrText xml:space="preserve"> PAGEREF _Toc70873138 \h </w:instrText>
             </w:r>
             <w:r>
               <w:rPr>
@@ -361,28 +378,36 @@
               <w:szCs w:val="22"/>
             </w:rPr>
           </w:pPr>
-          <w:hyperlink w:anchor="_Toc68539953" w:history="1">
+          <w:hyperlink w:anchor="_Toc70873139" w:history="1">
+            <w:r>
+              <w:rPr>
+                <w:rStyle w:val="Lienhypertexte"/>
+                <w:rFonts w:ascii="Times New Roman" w:hAnsi="Times New Roman" w:cs="Times New Roman"/>
+                <w:noProof/>
+                <w:lang w:val="en-US"/>
+                <w14:scene3d>
+                  <w14:camera w14:prst="orthographicFront"/>
+                  <w14:lightRig w14:rig="threePt" w14:dir="t">
+                    <w14:rot w14:lat="0" w14:lon="0" w14:rev="0"/>
+                  </w14:lightRig>
+                </w14:scene3d>
+              </w:rPr>
+              <w:t>I.2.</w:t>
+            </w:r>
+            <w:r>
+              <w:rPr>
+                <w:rFonts w:asciiTheme="minorHAnsi" w:eastAsiaTheme="minorEastAsia" w:hAnsiTheme="minorHAnsi" w:cstheme="minorBidi"/>
+                <w:noProof/>
+                <w:kern w:val="0"/>
+                <w:sz w:val="22"/>
+                <w:szCs w:val="22"/>
+              </w:rPr>
+              <w:tab/>
+            </w:r>
             <w:r>
               <w:rPr>
                 <w:rStyle w:val="Lienhypertexte"/>
                 <w:noProof/>
-              </w:rPr>
-              <w:t>I.2.</w:t>
-            </w:r>
-            <w:r>
-              <w:rPr>
-                <w:rFonts w:asciiTheme="minorHAnsi" w:eastAsiaTheme="minorEastAsia" w:hAnsiTheme="minorHAnsi" w:cstheme="minorBidi"/>
-                <w:noProof/>
-                <w:kern w:val="0"/>
-                <w:sz w:val="22"/>
-                <w:szCs w:val="22"/>
-              </w:rPr>
-              <w:tab/>
-            </w:r>
-            <w:r>
-              <w:rPr>
-                <w:rStyle w:val="Lienhypertexte"/>
-                <w:noProof/>
                 <w:lang w:val="en-US"/>
               </w:rPr>
               <w:t>Functional requirements</w:t>
@@ -406,7 +431,7 @@
                 <w:noProof/>
                 <w:webHidden/>
               </w:rPr>
-              <w:instrText xml:space="preserve"> PAGEREF _Toc68539953 \h </w:instrText>
+              <w:instrText xml:space="preserve"> PAGEREF _Toc70873139 \h </w:instrText>
             </w:r>
             <w:r>
               <w:rPr>
@@ -452,7 +477,7 @@
               <w:szCs w:val="22"/>
             </w:rPr>
           </w:pPr>
-          <w:hyperlink w:anchor="_Toc68539954" w:history="1">
+          <w:hyperlink w:anchor="_Toc70873140" w:history="1">
             <w:r>
               <w:rPr>
                 <w:rStyle w:val="Lienhypertexte"/>
@@ -498,7 +523,7 @@
                 <w:noProof/>
                 <w:webHidden/>
               </w:rPr>
-              <w:instrText xml:space="preserve"> PAGEREF _Toc68539954 \h </w:instrText>
+              <w:instrText xml:space="preserve"> PAGEREF _Toc70873140 \h </w:instrText>
             </w:r>
             <w:r>
               <w:rPr>
@@ -544,7 +569,7 @@
               <w:szCs w:val="22"/>
             </w:rPr>
           </w:pPr>
-          <w:hyperlink w:anchor="_Toc68539955" w:history="1">
+          <w:hyperlink w:anchor="_Toc70873141" w:history="1">
             <w:r>
               <w:rPr>
                 <w:rStyle w:val="Lienhypertexte"/>
@@ -590,7 +615,7 @@
                 <w:noProof/>
                 <w:webHidden/>
               </w:rPr>
-              <w:instrText xml:space="preserve"> PAGEREF _Toc68539955 \h </w:instrText>
+              <w:instrText xml:space="preserve"> PAGEREF _Toc70873141 \h </w:instrText>
             </w:r>
             <w:r>
               <w:rPr>
@@ -636,7 +661,7 @@
               <w:szCs w:val="22"/>
             </w:rPr>
           </w:pPr>
-          <w:hyperlink w:anchor="_Toc68539956" w:history="1">
+          <w:hyperlink w:anchor="_Toc70873142" w:history="1">
             <w:r>
               <w:rPr>
                 <w:rStyle w:val="Lienhypertexte"/>
@@ -682,7 +707,7 @@
                 <w:noProof/>
                 <w:webHidden/>
               </w:rPr>
-              <w:instrText xml:space="preserve"> PAGEREF _Toc68539956 \h </w:instrText>
+              <w:instrText xml:space="preserve"> PAGEREF _Toc70873142 \h </w:instrText>
             </w:r>
             <w:r>
               <w:rPr>
@@ -702,7 +727,7 @@
                 <w:noProof/>
                 <w:webHidden/>
               </w:rPr>
-              <w:t>4</w:t>
+              <w:t>5</w:t>
             </w:r>
             <w:r>
               <w:rPr>
@@ -728,28 +753,36 @@
               <w:szCs w:val="22"/>
             </w:rPr>
           </w:pPr>
-          <w:hyperlink w:anchor="_Toc68539957" w:history="1">
+          <w:hyperlink w:anchor="_Toc70873143" w:history="1">
+            <w:r>
+              <w:rPr>
+                <w:rStyle w:val="Lienhypertexte"/>
+                <w:rFonts w:ascii="Times New Roman" w:hAnsi="Times New Roman" w:cs="Times New Roman"/>
+                <w:noProof/>
+                <w:lang w:val="en-US"/>
+                <w14:scene3d>
+                  <w14:camera w14:prst="orthographicFront"/>
+                  <w14:lightRig w14:rig="threePt" w14:dir="t">
+                    <w14:rot w14:lat="0" w14:lon="0" w14:rev="0"/>
+                  </w14:lightRig>
+                </w14:scene3d>
+              </w:rPr>
+              <w:t>I.3.</w:t>
+            </w:r>
+            <w:r>
+              <w:rPr>
+                <w:rFonts w:asciiTheme="minorHAnsi" w:eastAsiaTheme="minorEastAsia" w:hAnsiTheme="minorHAnsi" w:cstheme="minorBidi"/>
+                <w:noProof/>
+                <w:kern w:val="0"/>
+                <w:sz w:val="22"/>
+                <w:szCs w:val="22"/>
+              </w:rPr>
+              <w:tab/>
+            </w:r>
             <w:r>
               <w:rPr>
                 <w:rStyle w:val="Lienhypertexte"/>
                 <w:noProof/>
-              </w:rPr>
-              <w:t>I.3.</w:t>
-            </w:r>
-            <w:r>
-              <w:rPr>
-                <w:rFonts w:asciiTheme="minorHAnsi" w:eastAsiaTheme="minorEastAsia" w:hAnsiTheme="minorHAnsi" w:cstheme="minorBidi"/>
-                <w:noProof/>
-                <w:kern w:val="0"/>
-                <w:sz w:val="22"/>
-                <w:szCs w:val="22"/>
-              </w:rPr>
-              <w:tab/>
-            </w:r>
-            <w:r>
-              <w:rPr>
-                <w:rStyle w:val="Lienhypertexte"/>
-                <w:noProof/>
                 <w:lang w:val="en-US"/>
               </w:rPr>
               <w:t>Performance requirements</w:t>
@@ -773,7 +806,7 @@
                 <w:noProof/>
                 <w:webHidden/>
               </w:rPr>
-              <w:instrText xml:space="preserve"> PAGEREF _Toc68539957 \h </w:instrText>
+              <w:instrText xml:space="preserve"> PAGEREF _Toc70873143 \h </w:instrText>
             </w:r>
             <w:r>
               <w:rPr>
@@ -818,7 +851,7 @@
               <w:szCs w:val="22"/>
             </w:rPr>
           </w:pPr>
-          <w:hyperlink w:anchor="_Toc68539958" w:history="1">
+          <w:hyperlink w:anchor="_Toc70873144" w:history="1">
             <w:r>
               <w:rPr>
                 <w:rStyle w:val="Lienhypertexte"/>
@@ -847,7 +880,7 @@
                 <w:noProof/>
                 <w:webHidden/>
               </w:rPr>
-              <w:instrText xml:space="preserve"> PAGEREF _Toc68539958 \h </w:instrText>
+              <w:instrText xml:space="preserve"> PAGEREF _Toc70873144 \h </w:instrText>
             </w:r>
             <w:r>
               <w:rPr>
@@ -893,28 +926,36 @@
               <w:szCs w:val="22"/>
             </w:rPr>
           </w:pPr>
-          <w:hyperlink w:anchor="_Toc68539959" w:history="1">
+          <w:hyperlink w:anchor="_Toc70873145" w:history="1">
+            <w:r>
+              <w:rPr>
+                <w:rStyle w:val="Lienhypertexte"/>
+                <w:rFonts w:ascii="Times New Roman" w:hAnsi="Times New Roman" w:cs="Times New Roman"/>
+                <w:noProof/>
+                <w:lang w:val="en-US"/>
+                <w14:scene3d>
+                  <w14:camera w14:prst="orthographicFront"/>
+                  <w14:lightRig w14:rig="threePt" w14:dir="t">
+                    <w14:rot w14:lat="0" w14:lon="0" w14:rev="0"/>
+                  </w14:lightRig>
+                </w14:scene3d>
+              </w:rPr>
+              <w:t>I.4.</w:t>
+            </w:r>
+            <w:r>
+              <w:rPr>
+                <w:rFonts w:asciiTheme="minorHAnsi" w:eastAsiaTheme="minorEastAsia" w:hAnsiTheme="minorHAnsi" w:cstheme="minorBidi"/>
+                <w:noProof/>
+                <w:kern w:val="0"/>
+                <w:sz w:val="22"/>
+                <w:szCs w:val="22"/>
+              </w:rPr>
+              <w:tab/>
+            </w:r>
             <w:r>
               <w:rPr>
                 <w:rStyle w:val="Lienhypertexte"/>
                 <w:noProof/>
-              </w:rPr>
-              <w:t>I.4.</w:t>
-            </w:r>
-            <w:r>
-              <w:rPr>
-                <w:rFonts w:asciiTheme="minorHAnsi" w:eastAsiaTheme="minorEastAsia" w:hAnsiTheme="minorHAnsi" w:cstheme="minorBidi"/>
-                <w:noProof/>
-                <w:kern w:val="0"/>
-                <w:sz w:val="22"/>
-                <w:szCs w:val="22"/>
-              </w:rPr>
-              <w:tab/>
-            </w:r>
-            <w:r>
-              <w:rPr>
-                <w:rStyle w:val="Lienhypertexte"/>
-                <w:noProof/>
                 <w:lang w:val="en-US"/>
               </w:rPr>
               <w:t>Design constraints</w:t>
@@ -938,7 +979,7 @@
                 <w:noProof/>
                 <w:webHidden/>
               </w:rPr>
-              <w:instrText xml:space="preserve"> PAGEREF _Toc68539959 \h </w:instrText>
+              <w:instrText xml:space="preserve"> PAGEREF _Toc70873145 \h </w:instrText>
             </w:r>
             <w:r>
               <w:rPr>
@@ -983,7 +1024,7 @@
               <w:szCs w:val="22"/>
             </w:rPr>
           </w:pPr>
-          <w:hyperlink w:anchor="_Toc68539960" w:history="1">
+          <w:hyperlink w:anchor="_Toc70873146" w:history="1">
             <w:r>
               <w:rPr>
                 <w:rStyle w:val="Lienhypertexte"/>
@@ -1012,7 +1053,7 @@
                 <w:noProof/>
                 <w:webHidden/>
               </w:rPr>
-              <w:instrText xml:space="preserve"> PAGEREF _Toc68539960 \h </w:instrText>
+              <w:instrText xml:space="preserve"> PAGEREF _Toc70873146 \h </w:instrText>
             </w:r>
             <w:r>
               <w:rPr>
@@ -1058,13 +1099,120 @@
               <w:szCs w:val="22"/>
             </w:rPr>
           </w:pPr>
-          <w:hyperlink w:anchor="_Toc68539961" w:history="1">
+          <w:hyperlink w:anchor="_Toc70873147" w:history="1">
+            <w:r>
+              <w:rPr>
+                <w:rStyle w:val="Lienhypertexte"/>
+                <w:rFonts w:ascii="Times New Roman" w:hAnsi="Times New Roman" w:cs="Times New Roman"/>
+                <w:noProof/>
+                <w:lang w:val="en-US"/>
+                <w14:scene3d>
+                  <w14:camera w14:prst="orthographicFront"/>
+                  <w14:lightRig w14:rig="threePt" w14:dir="t">
+                    <w14:rot w14:lat="0" w14:lon="0" w14:rev="0"/>
+                  </w14:lightRig>
+                </w14:scene3d>
+              </w:rPr>
+              <w:t>I.5.</w:t>
+            </w:r>
+            <w:r>
+              <w:rPr>
+                <w:rFonts w:asciiTheme="minorHAnsi" w:eastAsiaTheme="minorEastAsia" w:hAnsiTheme="minorHAnsi" w:cstheme="minorBidi"/>
+                <w:noProof/>
+                <w:kern w:val="0"/>
+                <w:sz w:val="22"/>
+                <w:szCs w:val="22"/>
+              </w:rPr>
+              <w:tab/>
+            </w:r>
             <w:r>
               <w:rPr>
                 <w:rStyle w:val="Lienhypertexte"/>
                 <w:noProof/>
-              </w:rPr>
-              <w:t>I.5.</w:t>
+                <w:lang w:val="en-US"/>
+              </w:rPr>
+              <w:t>Development constraints</w:t>
+            </w:r>
+            <w:r>
+              <w:rPr>
+                <w:noProof/>
+                <w:webHidden/>
+              </w:rPr>
+              <w:tab/>
+            </w:r>
+            <w:r>
+              <w:rPr>
+                <w:noProof/>
+                <w:webHidden/>
+              </w:rPr>
+              <w:fldChar w:fldCharType="begin"/>
+            </w:r>
+            <w:r>
+              <w:rPr>
+                <w:noProof/>
+                <w:webHidden/>
+              </w:rPr>
+              <w:instrText xml:space="preserve"> PAGEREF _Toc70873147 \h </w:instrText>
+            </w:r>
+            <w:r>
+              <w:rPr>
+                <w:noProof/>
+                <w:webHidden/>
+              </w:rPr>
+            </w:r>
+            <w:r>
+              <w:rPr>
+                <w:noProof/>
+                <w:webHidden/>
+              </w:rPr>
+              <w:fldChar w:fldCharType="separate"/>
+            </w:r>
+            <w:r>
+              <w:rPr>
+                <w:noProof/>
+                <w:webHidden/>
+              </w:rPr>
+              <w:t>6</w:t>
+            </w:r>
+            <w:r>
+              <w:rPr>
+                <w:noProof/>
+                <w:webHidden/>
+              </w:rPr>
+              <w:fldChar w:fldCharType="end"/>
+            </w:r>
+          </w:hyperlink>
+        </w:p>
+        <w:p>
+          <w:pPr>
+            <w:pStyle w:val="TM2"/>
+            <w:tabs>
+              <w:tab w:val="left" w:pos="880"/>
+              <w:tab w:val="right" w:leader="dot" w:pos="9628"/>
+            </w:tabs>
+            <w:rPr>
+              <w:rFonts w:asciiTheme="minorHAnsi" w:eastAsiaTheme="minorEastAsia" w:hAnsiTheme="minorHAnsi" w:cstheme="minorBidi"/>
+              <w:noProof/>
+              <w:kern w:val="0"/>
+              <w:sz w:val="22"/>
+              <w:szCs w:val="22"/>
+            </w:rPr>
+          </w:pPr>
+          <w:hyperlink w:anchor="_Toc70873148" w:history="1">
+            <w:r>
+              <w:rPr>
+                <w:rStyle w:val="Lienhypertexte"/>
+                <w:rFonts w:ascii="Times New Roman" w:hAnsi="Times New Roman" w:cs="Times New Roman"/>
+                <w:noProof/>
+                <w:lang w:val="en-US"/>
+                <w14:scene3d>
+                  <w14:camera w14:prst="orthographicFront"/>
+                  <w14:lightRig w14:rig="threePt" w14:dir="t">
+                    <w14:rot w14:lat="0" w14:lon="0" w14:rev="0"/>
+                  </w14:lightRig>
+                </w14:scene3d>
+              </w:rPr>
+              <w:t>I.6.</w:t>
             </w:r>
             <w:r>
               <w:rPr>
@@ -1082,7 +1230,7 @@
                 <w:noProof/>
                 <w:lang w:val="en-US"/>
               </w:rPr>
-              <w:t>Development constraints</w:t>
+              <w:t>Use case diagram</w:t>
             </w:r>
             <w:r>
               <w:rPr>
@@ -1103,7 +1251,7 @@
                 <w:noProof/>
                 <w:webHidden/>
               </w:rPr>
-              <w:instrText xml:space="preserve"> PAGEREF _Toc68539961 \h </w:instrText>
+              <w:instrText xml:space="preserve"> PAGEREF _Toc70873148 \h </w:instrText>
             </w:r>
             <w:r>
               <w:rPr>
@@ -1123,7 +1271,7 @@
                 <w:noProof/>
                 <w:webHidden/>
               </w:rPr>
-              <w:t>6</w:t>
+              <w:t>7</w:t>
             </w:r>
             <w:r>
               <w:rPr>
@@ -1149,28 +1297,36 @@
               <w:szCs w:val="22"/>
             </w:rPr>
           </w:pPr>
-          <w:hyperlink w:anchor="_Toc68539962" w:history="1">
+          <w:hyperlink w:anchor="_Toc70873149" w:history="1">
+            <w:r>
+              <w:rPr>
+                <w:rStyle w:val="Lienhypertexte"/>
+                <w:rFonts w:ascii="Times New Roman" w:hAnsi="Times New Roman" w:cs="Times New Roman"/>
+                <w:noProof/>
+                <w:lang w:val="en-US"/>
+                <w14:scene3d>
+                  <w14:camera w14:prst="orthographicFront"/>
+                  <w14:lightRig w14:rig="threePt" w14:dir="t">
+                    <w14:rot w14:lat="0" w14:lon="0" w14:rev="0"/>
+                  </w14:lightRig>
+                </w14:scene3d>
+              </w:rPr>
+              <w:t>II.</w:t>
+            </w:r>
+            <w:r>
+              <w:rPr>
+                <w:rFonts w:asciiTheme="minorHAnsi" w:eastAsiaTheme="minorEastAsia" w:hAnsiTheme="minorHAnsi" w:cstheme="minorBidi"/>
+                <w:noProof/>
+                <w:kern w:val="0"/>
+                <w:sz w:val="22"/>
+                <w:szCs w:val="22"/>
+              </w:rPr>
+              <w:tab/>
+            </w:r>
             <w:r>
               <w:rPr>
                 <w:rStyle w:val="Lienhypertexte"/>
                 <w:noProof/>
-              </w:rPr>
-              <w:t>II.</w:t>
-            </w:r>
-            <w:r>
-              <w:rPr>
-                <w:rFonts w:asciiTheme="minorHAnsi" w:eastAsiaTheme="minorEastAsia" w:hAnsiTheme="minorHAnsi" w:cstheme="minorBidi"/>
-                <w:noProof/>
-                <w:kern w:val="0"/>
-                <w:sz w:val="22"/>
-                <w:szCs w:val="22"/>
-              </w:rPr>
-              <w:tab/>
-            </w:r>
-            <w:r>
-              <w:rPr>
-                <w:rStyle w:val="Lienhypertexte"/>
-                <w:noProof/>
                 <w:lang w:val="en-US"/>
               </w:rPr>
               <w:t>Analysis of Security Risks</w:t>
@@ -1194,7 +1350,7 @@
                 <w:noProof/>
                 <w:webHidden/>
               </w:rPr>
-              <w:instrText xml:space="preserve"> PAGEREF _Toc68539962 \h </w:instrText>
+              <w:instrText xml:space="preserve"> PAGEREF _Toc70873149 \h </w:instrText>
             </w:r>
             <w:r>
               <w:rPr>
@@ -1214,7 +1370,7 @@
                 <w:noProof/>
                 <w:webHidden/>
               </w:rPr>
-              <w:t>7</w:t>
+              <w:t>8</w:t>
             </w:r>
             <w:r>
               <w:rPr>
@@ -1240,28 +1396,36 @@
               <w:szCs w:val="22"/>
             </w:rPr>
           </w:pPr>
-          <w:hyperlink w:anchor="_Toc68539963" w:history="1">
+          <w:hyperlink w:anchor="_Toc70873150" w:history="1">
+            <w:r>
+              <w:rPr>
+                <w:rStyle w:val="Lienhypertexte"/>
+                <w:rFonts w:ascii="Times New Roman" w:hAnsi="Times New Roman" w:cs="Times New Roman"/>
+                <w:noProof/>
+                <w:lang w:val="en-US"/>
+                <w14:scene3d>
+                  <w14:camera w14:prst="orthographicFront"/>
+                  <w14:lightRig w14:rig="threePt" w14:dir="t">
+                    <w14:rot w14:lat="0" w14:lon="0" w14:rev="0"/>
+                  </w14:lightRig>
+                </w14:scene3d>
+              </w:rPr>
+              <w:t>II.1.</w:t>
+            </w:r>
+            <w:r>
+              <w:rPr>
+                <w:rFonts w:asciiTheme="minorHAnsi" w:eastAsiaTheme="minorEastAsia" w:hAnsiTheme="minorHAnsi" w:cstheme="minorBidi"/>
+                <w:noProof/>
+                <w:kern w:val="0"/>
+                <w:sz w:val="22"/>
+                <w:szCs w:val="22"/>
+              </w:rPr>
+              <w:tab/>
+            </w:r>
             <w:r>
               <w:rPr>
                 <w:rStyle w:val="Lienhypertexte"/>
                 <w:noProof/>
-              </w:rPr>
-              <w:t>II.1.</w:t>
-            </w:r>
-            <w:r>
-              <w:rPr>
-                <w:rFonts w:asciiTheme="minorHAnsi" w:eastAsiaTheme="minorEastAsia" w:hAnsiTheme="minorHAnsi" w:cstheme="minorBidi"/>
-                <w:noProof/>
-                <w:kern w:val="0"/>
-                <w:sz w:val="22"/>
-                <w:szCs w:val="22"/>
-              </w:rPr>
-              <w:tab/>
-            </w:r>
-            <w:r>
-              <w:rPr>
-                <w:rStyle w:val="Lienhypertexte"/>
-                <w:noProof/>
                 <w:lang w:val="en-US"/>
               </w:rPr>
               <w:t>General description</w:t>
@@ -1285,7 +1449,7 @@
                 <w:noProof/>
                 <w:webHidden/>
               </w:rPr>
-              <w:instrText xml:space="preserve"> PAGEREF _Toc68539963 \h </w:instrText>
+              <w:instrText xml:space="preserve"> PAGEREF _Toc70873150 \h </w:instrText>
             </w:r>
             <w:r>
               <w:rPr>
@@ -1305,7 +1469,7 @@
                 <w:noProof/>
                 <w:webHidden/>
               </w:rPr>
-              <w:t>7</w:t>
+              <w:t>8</w:t>
             </w:r>
             <w:r>
               <w:rPr>
@@ -1331,28 +1495,36 @@
               <w:szCs w:val="22"/>
             </w:rPr>
           </w:pPr>
-          <w:hyperlink w:anchor="_Toc68539964" w:history="1">
+          <w:hyperlink w:anchor="_Toc70873151" w:history="1">
+            <w:r>
+              <w:rPr>
+                <w:rStyle w:val="Lienhypertexte"/>
+                <w:rFonts w:ascii="Times New Roman" w:hAnsi="Times New Roman" w:cs="Times New Roman"/>
+                <w:noProof/>
+                <w:lang w:val="en-US"/>
+                <w14:scene3d>
+                  <w14:camera w14:prst="orthographicFront"/>
+                  <w14:lightRig w14:rig="threePt" w14:dir="t">
+                    <w14:rot w14:lat="0" w14:lon="0" w14:rev="0"/>
+                  </w14:lightRig>
+                </w14:scene3d>
+              </w:rPr>
+              <w:t>II.2.</w:t>
+            </w:r>
+            <w:r>
+              <w:rPr>
+                <w:rFonts w:asciiTheme="minorHAnsi" w:eastAsiaTheme="minorEastAsia" w:hAnsiTheme="minorHAnsi" w:cstheme="minorBidi"/>
+                <w:noProof/>
+                <w:kern w:val="0"/>
+                <w:sz w:val="22"/>
+                <w:szCs w:val="22"/>
+              </w:rPr>
+              <w:tab/>
+            </w:r>
             <w:r>
               <w:rPr>
                 <w:rStyle w:val="Lienhypertexte"/>
                 <w:noProof/>
-              </w:rPr>
-              <w:t>II.2.</w:t>
-            </w:r>
-            <w:r>
-              <w:rPr>
-                <w:rFonts w:asciiTheme="minorHAnsi" w:eastAsiaTheme="minorEastAsia" w:hAnsiTheme="minorHAnsi" w:cstheme="minorBidi"/>
-                <w:noProof/>
-                <w:kern w:val="0"/>
-                <w:sz w:val="22"/>
-                <w:szCs w:val="22"/>
-              </w:rPr>
-              <w:tab/>
-            </w:r>
-            <w:r>
-              <w:rPr>
-                <w:rStyle w:val="Lienhypertexte"/>
-                <w:noProof/>
                 <w:lang w:val="en-US"/>
               </w:rPr>
               <w:t>Availability</w:t>
@@ -1376,7 +1548,7 @@
                 <w:noProof/>
                 <w:webHidden/>
               </w:rPr>
-              <w:instrText xml:space="preserve"> PAGEREF _Toc68539964 \h </w:instrText>
+              <w:instrText xml:space="preserve"> PAGEREF _Toc70873151 \h </w:instrText>
             </w:r>
             <w:r>
               <w:rPr>
@@ -1396,7 +1568,7 @@
                 <w:noProof/>
                 <w:webHidden/>
               </w:rPr>
-              <w:t>7</w:t>
+              <w:t>8</w:t>
             </w:r>
             <w:r>
               <w:rPr>
@@ -1422,28 +1594,36 @@
               <w:szCs w:val="22"/>
             </w:rPr>
           </w:pPr>
-          <w:hyperlink w:anchor="_Toc68539965" w:history="1">
+          <w:hyperlink w:anchor="_Toc70873152" w:history="1">
+            <w:r>
+              <w:rPr>
+                <w:rStyle w:val="Lienhypertexte"/>
+                <w:rFonts w:ascii="Times New Roman" w:hAnsi="Times New Roman" w:cs="Times New Roman"/>
+                <w:noProof/>
+                <w:lang w:val="en-US"/>
+                <w14:scene3d>
+                  <w14:camera w14:prst="orthographicFront"/>
+                  <w14:lightRig w14:rig="threePt" w14:dir="t">
+                    <w14:rot w14:lat="0" w14:lon="0" w14:rev="0"/>
+                  </w14:lightRig>
+                </w14:scene3d>
+              </w:rPr>
+              <w:t>II.3.</w:t>
+            </w:r>
+            <w:r>
+              <w:rPr>
+                <w:rFonts w:asciiTheme="minorHAnsi" w:eastAsiaTheme="minorEastAsia" w:hAnsiTheme="minorHAnsi" w:cstheme="minorBidi"/>
+                <w:noProof/>
+                <w:kern w:val="0"/>
+                <w:sz w:val="22"/>
+                <w:szCs w:val="22"/>
+              </w:rPr>
+              <w:tab/>
+            </w:r>
             <w:r>
               <w:rPr>
                 <w:rStyle w:val="Lienhypertexte"/>
                 <w:noProof/>
-              </w:rPr>
-              <w:t>II.3.</w:t>
-            </w:r>
-            <w:r>
-              <w:rPr>
-                <w:rFonts w:asciiTheme="minorHAnsi" w:eastAsiaTheme="minorEastAsia" w:hAnsiTheme="minorHAnsi" w:cstheme="minorBidi"/>
-                <w:noProof/>
-                <w:kern w:val="0"/>
-                <w:sz w:val="22"/>
-                <w:szCs w:val="22"/>
-              </w:rPr>
-              <w:tab/>
-            </w:r>
-            <w:r>
-              <w:rPr>
-                <w:rStyle w:val="Lienhypertexte"/>
-                <w:noProof/>
                 <w:lang w:val="en-US"/>
               </w:rPr>
               <w:t>Reliability</w:t>
@@ -1467,7 +1647,7 @@
                 <w:noProof/>
                 <w:webHidden/>
               </w:rPr>
-              <w:instrText xml:space="preserve"> PAGEREF _Toc68539965 \h </w:instrText>
+              <w:instrText xml:space="preserve"> PAGEREF _Toc70873152 \h </w:instrText>
             </w:r>
             <w:r>
               <w:rPr>
@@ -1487,7 +1667,7 @@
                 <w:noProof/>
                 <w:webHidden/>
               </w:rPr>
-              <w:t>8</w:t>
+              <w:t>9</w:t>
             </w:r>
             <w:r>
               <w:rPr>
@@ -1513,28 +1693,36 @@
               <w:szCs w:val="22"/>
             </w:rPr>
           </w:pPr>
-          <w:hyperlink w:anchor="_Toc68539966" w:history="1">
+          <w:hyperlink w:anchor="_Toc70873153" w:history="1">
+            <w:r>
+              <w:rPr>
+                <w:rStyle w:val="Lienhypertexte"/>
+                <w:rFonts w:ascii="Times New Roman" w:hAnsi="Times New Roman" w:cs="Times New Roman"/>
+                <w:noProof/>
+                <w:lang w:val="en-US"/>
+                <w14:scene3d>
+                  <w14:camera w14:prst="orthographicFront"/>
+                  <w14:lightRig w14:rig="threePt" w14:dir="t">
+                    <w14:rot w14:lat="0" w14:lon="0" w14:rev="0"/>
+                  </w14:lightRig>
+                </w14:scene3d>
+              </w:rPr>
+              <w:t>II.4.</w:t>
+            </w:r>
+            <w:r>
+              <w:rPr>
+                <w:rFonts w:asciiTheme="minorHAnsi" w:eastAsiaTheme="minorEastAsia" w:hAnsiTheme="minorHAnsi" w:cstheme="minorBidi"/>
+                <w:noProof/>
+                <w:kern w:val="0"/>
+                <w:sz w:val="22"/>
+                <w:szCs w:val="22"/>
+              </w:rPr>
+              <w:tab/>
+            </w:r>
             <w:r>
               <w:rPr>
                 <w:rStyle w:val="Lienhypertexte"/>
                 <w:noProof/>
-              </w:rPr>
-              <w:t>II.4.</w:t>
-            </w:r>
-            <w:r>
-              <w:rPr>
-                <w:rFonts w:asciiTheme="minorHAnsi" w:eastAsiaTheme="minorEastAsia" w:hAnsiTheme="minorHAnsi" w:cstheme="minorBidi"/>
-                <w:noProof/>
-                <w:kern w:val="0"/>
-                <w:sz w:val="22"/>
-                <w:szCs w:val="22"/>
-              </w:rPr>
-              <w:tab/>
-            </w:r>
-            <w:r>
-              <w:rPr>
-                <w:rStyle w:val="Lienhypertexte"/>
-                <w:noProof/>
                 <w:lang w:val="en-US"/>
               </w:rPr>
               <w:t>Maintainability</w:t>
@@ -1558,7 +1746,7 @@
                 <w:noProof/>
                 <w:webHidden/>
               </w:rPr>
-              <w:instrText xml:space="preserve"> PAGEREF _Toc68539966 \h </w:instrText>
+              <w:instrText xml:space="preserve"> PAGEREF _Toc70873153 \h </w:instrText>
             </w:r>
             <w:r>
               <w:rPr>
@@ -1578,7 +1766,7 @@
                 <w:noProof/>
                 <w:webHidden/>
               </w:rPr>
-              <w:t>8</w:t>
+              <w:t>9</w:t>
             </w:r>
             <w:r>
               <w:rPr>
@@ -1604,28 +1792,36 @@
               <w:szCs w:val="22"/>
             </w:rPr>
           </w:pPr>
-          <w:hyperlink w:anchor="_Toc68539967" w:history="1">
+          <w:hyperlink w:anchor="_Toc70873154" w:history="1">
+            <w:r>
+              <w:rPr>
+                <w:rStyle w:val="Lienhypertexte"/>
+                <w:rFonts w:ascii="Times New Roman" w:hAnsi="Times New Roman" w:cs="Times New Roman"/>
+                <w:noProof/>
+                <w:lang w:val="en-US"/>
+                <w14:scene3d>
+                  <w14:camera w14:prst="orthographicFront"/>
+                  <w14:lightRig w14:rig="threePt" w14:dir="t">
+                    <w14:rot w14:lat="0" w14:lon="0" w14:rev="0"/>
+                  </w14:lightRig>
+                </w14:scene3d>
+              </w:rPr>
+              <w:t>II.5.</w:t>
+            </w:r>
+            <w:r>
+              <w:rPr>
+                <w:rFonts w:asciiTheme="minorHAnsi" w:eastAsiaTheme="minorEastAsia" w:hAnsiTheme="minorHAnsi" w:cstheme="minorBidi"/>
+                <w:noProof/>
+                <w:kern w:val="0"/>
+                <w:sz w:val="22"/>
+                <w:szCs w:val="22"/>
+              </w:rPr>
+              <w:tab/>
+            </w:r>
             <w:r>
               <w:rPr>
                 <w:rStyle w:val="Lienhypertexte"/>
                 <w:noProof/>
-              </w:rPr>
-              <w:t>II.5.</w:t>
-            </w:r>
-            <w:r>
-              <w:rPr>
-                <w:rFonts w:asciiTheme="minorHAnsi" w:eastAsiaTheme="minorEastAsia" w:hAnsiTheme="minorHAnsi" w:cstheme="minorBidi"/>
-                <w:noProof/>
-                <w:kern w:val="0"/>
-                <w:sz w:val="22"/>
-                <w:szCs w:val="22"/>
-              </w:rPr>
-              <w:tab/>
-            </w:r>
-            <w:r>
-              <w:rPr>
-                <w:rStyle w:val="Lienhypertexte"/>
-                <w:noProof/>
                 <w:lang w:val="en-US"/>
               </w:rPr>
               <w:t>Safety</w:t>
@@ -1649,7 +1845,7 @@
                 <w:noProof/>
                 <w:webHidden/>
               </w:rPr>
-              <w:instrText xml:space="preserve"> PAGEREF _Toc68539967 \h </w:instrText>
+              <w:instrText xml:space="preserve"> PAGEREF _Toc70873154 \h </w:instrText>
             </w:r>
             <w:r>
               <w:rPr>
@@ -1669,7 +1865,7 @@
                 <w:noProof/>
                 <w:webHidden/>
               </w:rPr>
-              <w:t>8</w:t>
+              <w:t>9</w:t>
             </w:r>
             <w:r>
               <w:rPr>
@@ -1695,28 +1891,36 @@
               <w:szCs w:val="22"/>
             </w:rPr>
           </w:pPr>
-          <w:hyperlink w:anchor="_Toc68539968" w:history="1">
+          <w:hyperlink w:anchor="_Toc70873155" w:history="1">
+            <w:r>
+              <w:rPr>
+                <w:rStyle w:val="Lienhypertexte"/>
+                <w:rFonts w:ascii="Times New Roman" w:hAnsi="Times New Roman" w:cs="Times New Roman"/>
+                <w:noProof/>
+                <w:lang w:val="en-US"/>
+                <w14:scene3d>
+                  <w14:camera w14:prst="orthographicFront"/>
+                  <w14:lightRig w14:rig="threePt" w14:dir="t">
+                    <w14:rot w14:lat="0" w14:lon="0" w14:rev="0"/>
+                  </w14:lightRig>
+                </w14:scene3d>
+              </w:rPr>
+              <w:t>II.6.</w:t>
+            </w:r>
+            <w:r>
+              <w:rPr>
+                <w:rFonts w:asciiTheme="minorHAnsi" w:eastAsiaTheme="minorEastAsia" w:hAnsiTheme="minorHAnsi" w:cstheme="minorBidi"/>
+                <w:noProof/>
+                <w:kern w:val="0"/>
+                <w:sz w:val="22"/>
+                <w:szCs w:val="22"/>
+              </w:rPr>
+              <w:tab/>
+            </w:r>
             <w:r>
               <w:rPr>
                 <w:rStyle w:val="Lienhypertexte"/>
                 <w:noProof/>
-              </w:rPr>
-              <w:t>II.6.</w:t>
-            </w:r>
-            <w:r>
-              <w:rPr>
-                <w:rFonts w:asciiTheme="minorHAnsi" w:eastAsiaTheme="minorEastAsia" w:hAnsiTheme="minorHAnsi" w:cstheme="minorBidi"/>
-                <w:noProof/>
-                <w:kern w:val="0"/>
-                <w:sz w:val="22"/>
-                <w:szCs w:val="22"/>
-              </w:rPr>
-              <w:tab/>
-            </w:r>
-            <w:r>
-              <w:rPr>
-                <w:rStyle w:val="Lienhypertexte"/>
-                <w:noProof/>
                 <w:lang w:val="en-US"/>
               </w:rPr>
               <w:t>Security</w:t>
@@ -1740,7 +1944,7 @@
                 <w:noProof/>
                 <w:webHidden/>
               </w:rPr>
-              <w:instrText xml:space="preserve"> PAGEREF _Toc68539968 \h </w:instrText>
+              <w:instrText xml:space="preserve"> PAGEREF _Toc70873155 \h </w:instrText>
             </w:r>
             <w:r>
               <w:rPr>
@@ -1760,7 +1964,7 @@
                 <w:noProof/>
                 <w:webHidden/>
               </w:rPr>
-              <w:t>8</w:t>
+              <w:t>9</w:t>
             </w:r>
             <w:r>
               <w:rPr>
@@ -1786,28 +1990,36 @@
               <w:szCs w:val="22"/>
             </w:rPr>
           </w:pPr>
-          <w:hyperlink w:anchor="_Toc68539969" w:history="1">
+          <w:hyperlink w:anchor="_Toc70873156" w:history="1">
+            <w:r>
+              <w:rPr>
+                <w:rStyle w:val="Lienhypertexte"/>
+                <w:rFonts w:ascii="Times New Roman" w:hAnsi="Times New Roman" w:cs="Times New Roman"/>
+                <w:noProof/>
+                <w:lang w:val="en-US"/>
+                <w14:scene3d>
+                  <w14:camera w14:prst="orthographicFront"/>
+                  <w14:lightRig w14:rig="threePt" w14:dir="t">
+                    <w14:rot w14:lat="0" w14:lon="0" w14:rev="0"/>
+                  </w14:lightRig>
+                </w14:scene3d>
+              </w:rPr>
+              <w:t>II.7.</w:t>
+            </w:r>
+            <w:r>
+              <w:rPr>
+                <w:rFonts w:asciiTheme="minorHAnsi" w:eastAsiaTheme="minorEastAsia" w:hAnsiTheme="minorHAnsi" w:cstheme="minorBidi"/>
+                <w:noProof/>
+                <w:kern w:val="0"/>
+                <w:sz w:val="22"/>
+                <w:szCs w:val="22"/>
+              </w:rPr>
+              <w:tab/>
+            </w:r>
             <w:r>
               <w:rPr>
                 <w:rStyle w:val="Lienhypertexte"/>
                 <w:noProof/>
-              </w:rPr>
-              <w:t>II.7.</w:t>
-            </w:r>
-            <w:r>
-              <w:rPr>
-                <w:rFonts w:asciiTheme="minorHAnsi" w:eastAsiaTheme="minorEastAsia" w:hAnsiTheme="minorHAnsi" w:cstheme="minorBidi"/>
-                <w:noProof/>
-                <w:kern w:val="0"/>
-                <w:sz w:val="22"/>
-                <w:szCs w:val="22"/>
-              </w:rPr>
-              <w:tab/>
-            </w:r>
-            <w:r>
-              <w:rPr>
-                <w:rStyle w:val="Lienhypertexte"/>
-                <w:noProof/>
                 <w:lang w:val="en-US"/>
               </w:rPr>
               <w:t>Conclusion on analysis of security risks</w:t>
@@ -1831,7 +2043,7 @@
                 <w:noProof/>
                 <w:webHidden/>
               </w:rPr>
-              <w:instrText xml:space="preserve"> PAGEREF _Toc68539969 \h </w:instrText>
+              <w:instrText xml:space="preserve"> PAGEREF _Toc70873156 \h </w:instrText>
             </w:r>
             <w:r>
               <w:rPr>
@@ -1851,7 +2063,7 @@
                 <w:noProof/>
                 <w:webHidden/>
               </w:rPr>
-              <w:t>9</w:t>
+              <w:t>10</w:t>
             </w:r>
             <w:r>
               <w:rPr>
@@ -1877,28 +2089,36 @@
               <w:szCs w:val="22"/>
             </w:rPr>
           </w:pPr>
-          <w:hyperlink w:anchor="_Toc68539970" w:history="1">
+          <w:hyperlink w:anchor="_Toc70873157" w:history="1">
+            <w:r>
+              <w:rPr>
+                <w:rStyle w:val="Lienhypertexte"/>
+                <w:rFonts w:ascii="Times New Roman" w:hAnsi="Times New Roman" w:cs="Times New Roman"/>
+                <w:noProof/>
+                <w:lang w:val="en-US"/>
+                <w14:scene3d>
+                  <w14:camera w14:prst="orthographicFront"/>
+                  <w14:lightRig w14:rig="threePt" w14:dir="t">
+                    <w14:rot w14:lat="0" w14:lon="0" w14:rev="0"/>
+                  </w14:lightRig>
+                </w14:scene3d>
+              </w:rPr>
+              <w:t>III.</w:t>
+            </w:r>
+            <w:r>
+              <w:rPr>
+                <w:rFonts w:asciiTheme="minorHAnsi" w:eastAsiaTheme="minorEastAsia" w:hAnsiTheme="minorHAnsi" w:cstheme="minorBidi"/>
+                <w:noProof/>
+                <w:kern w:val="0"/>
+                <w:sz w:val="22"/>
+                <w:szCs w:val="22"/>
+              </w:rPr>
+              <w:tab/>
+            </w:r>
             <w:r>
               <w:rPr>
                 <w:rStyle w:val="Lienhypertexte"/>
                 <w:noProof/>
-              </w:rPr>
-              <w:t>III.</w:t>
-            </w:r>
-            <w:r>
-              <w:rPr>
-                <w:rFonts w:asciiTheme="minorHAnsi" w:eastAsiaTheme="minorEastAsia" w:hAnsiTheme="minorHAnsi" w:cstheme="minorBidi"/>
-                <w:noProof/>
-                <w:kern w:val="0"/>
-                <w:sz w:val="22"/>
-                <w:szCs w:val="22"/>
-              </w:rPr>
-              <w:tab/>
-            </w:r>
-            <w:r>
-              <w:rPr>
-                <w:rStyle w:val="Lienhypertexte"/>
-                <w:noProof/>
                 <w:lang w:val="en-US"/>
               </w:rPr>
               <w:t>Test Plan</w:t>
@@ -1922,7 +2142,7 @@
                 <w:noProof/>
                 <w:webHidden/>
               </w:rPr>
-              <w:instrText xml:space="preserve"> PAGEREF _Toc68539970 \h </w:instrText>
+              <w:instrText xml:space="preserve"> PAGEREF _Toc70873157 \h </w:instrText>
             </w:r>
             <w:r>
               <w:rPr>
@@ -1942,7 +2162,7 @@
                 <w:noProof/>
                 <w:webHidden/>
               </w:rPr>
-              <w:t>10</w:t>
+              <w:t>11</w:t>
             </w:r>
             <w:r>
               <w:rPr>
@@ -1968,28 +2188,36 @@
               <w:szCs w:val="22"/>
             </w:rPr>
           </w:pPr>
-          <w:hyperlink w:anchor="_Toc68539971" w:history="1">
+          <w:hyperlink w:anchor="_Toc70873158" w:history="1">
+            <w:r>
+              <w:rPr>
+                <w:rStyle w:val="Lienhypertexte"/>
+                <w:rFonts w:ascii="Times New Roman" w:hAnsi="Times New Roman" w:cs="Times New Roman"/>
+                <w:noProof/>
+                <w:lang w:val="en-US"/>
+                <w14:scene3d>
+                  <w14:camera w14:prst="orthographicFront"/>
+                  <w14:lightRig w14:rig="threePt" w14:dir="t">
+                    <w14:rot w14:lat="0" w14:lon="0" w14:rev="0"/>
+                  </w14:lightRig>
+                </w14:scene3d>
+              </w:rPr>
+              <w:t>III.1.</w:t>
+            </w:r>
+            <w:r>
+              <w:rPr>
+                <w:rFonts w:asciiTheme="minorHAnsi" w:eastAsiaTheme="minorEastAsia" w:hAnsiTheme="minorHAnsi" w:cstheme="minorBidi"/>
+                <w:noProof/>
+                <w:kern w:val="0"/>
+                <w:sz w:val="22"/>
+                <w:szCs w:val="22"/>
+              </w:rPr>
+              <w:tab/>
+            </w:r>
             <w:r>
               <w:rPr>
                 <w:rStyle w:val="Lienhypertexte"/>
                 <w:noProof/>
-              </w:rPr>
-              <w:t>III.1.</w:t>
-            </w:r>
-            <w:r>
-              <w:rPr>
-                <w:rFonts w:asciiTheme="minorHAnsi" w:eastAsiaTheme="minorEastAsia" w:hAnsiTheme="minorHAnsi" w:cstheme="minorBidi"/>
-                <w:noProof/>
-                <w:kern w:val="0"/>
-                <w:sz w:val="22"/>
-                <w:szCs w:val="22"/>
-              </w:rPr>
-              <w:tab/>
-            </w:r>
-            <w:r>
-              <w:rPr>
-                <w:rStyle w:val="Lienhypertexte"/>
-                <w:noProof/>
                 <w:lang w:val="en-US"/>
               </w:rPr>
               <w:t>Unitary Tests</w:t>
@@ -2013,7 +2241,7 @@
                 <w:noProof/>
                 <w:webHidden/>
               </w:rPr>
-              <w:instrText xml:space="preserve"> PAGEREF _Toc68539971 \h </w:instrText>
+              <w:instrText xml:space="preserve"> PAGEREF _Toc70873158 \h </w:instrText>
             </w:r>
             <w:r>
               <w:rPr>
@@ -2033,7 +2261,7 @@
                 <w:noProof/>
                 <w:webHidden/>
               </w:rPr>
-              <w:t>10</w:t>
+              <w:t>11</w:t>
             </w:r>
             <w:r>
               <w:rPr>
@@ -2059,28 +2287,36 @@
               <w:szCs w:val="22"/>
             </w:rPr>
           </w:pPr>
-          <w:hyperlink w:anchor="_Toc68539972" w:history="1">
+          <w:hyperlink w:anchor="_Toc70873159" w:history="1">
+            <w:r>
+              <w:rPr>
+                <w:rStyle w:val="Lienhypertexte"/>
+                <w:rFonts w:ascii="Times New Roman" w:hAnsi="Times New Roman" w:cs="Times New Roman"/>
+                <w:noProof/>
+                <w:lang w:val="en-US"/>
+                <w14:scene3d>
+                  <w14:camera w14:prst="orthographicFront"/>
+                  <w14:lightRig w14:rig="threePt" w14:dir="t">
+                    <w14:rot w14:lat="0" w14:lon="0" w14:rev="0"/>
+                  </w14:lightRig>
+                </w14:scene3d>
+              </w:rPr>
+              <w:t>III.2.</w:t>
+            </w:r>
+            <w:r>
+              <w:rPr>
+                <w:rFonts w:asciiTheme="minorHAnsi" w:eastAsiaTheme="minorEastAsia" w:hAnsiTheme="minorHAnsi" w:cstheme="minorBidi"/>
+                <w:noProof/>
+                <w:kern w:val="0"/>
+                <w:sz w:val="22"/>
+                <w:szCs w:val="22"/>
+              </w:rPr>
+              <w:tab/>
+            </w:r>
             <w:r>
               <w:rPr>
                 <w:rStyle w:val="Lienhypertexte"/>
                 <w:noProof/>
-              </w:rPr>
-              <w:t>III.2.</w:t>
-            </w:r>
-            <w:r>
-              <w:rPr>
-                <w:rFonts w:asciiTheme="minorHAnsi" w:eastAsiaTheme="minorEastAsia" w:hAnsiTheme="minorHAnsi" w:cstheme="minorBidi"/>
-                <w:noProof/>
-                <w:kern w:val="0"/>
-                <w:sz w:val="22"/>
-                <w:szCs w:val="22"/>
-              </w:rPr>
-              <w:tab/>
-            </w:r>
-            <w:r>
-              <w:rPr>
-                <w:rStyle w:val="Lienhypertexte"/>
-                <w:noProof/>
                 <w:lang w:val="en-US"/>
               </w:rPr>
               <w:t>Functional Tests</w:t>
@@ -2104,7 +2340,7 @@
                 <w:noProof/>
                 <w:webHidden/>
               </w:rPr>
-              <w:instrText xml:space="preserve"> PAGEREF _Toc68539972 \h </w:instrText>
+              <w:instrText xml:space="preserve"> PAGEREF _Toc70873159 \h </w:instrText>
             </w:r>
             <w:r>
               <w:rPr>
@@ -2124,7 +2360,7 @@
                 <w:noProof/>
                 <w:webHidden/>
               </w:rPr>
-              <w:t>10</w:t>
+              <w:t>11</w:t>
             </w:r>
             <w:r>
               <w:rPr>
@@ -2150,28 +2386,37 @@
               <w:szCs w:val="22"/>
             </w:rPr>
           </w:pPr>
-          <w:hyperlink w:anchor="_Toc68539973" w:history="1">
+          <w:hyperlink w:anchor="_Toc70873160" w:history="1">
+            <w:r>
+              <w:rPr>
+                <w:rStyle w:val="Lienhypertexte"/>
+                <w:rFonts w:ascii="Times New Roman" w:hAnsi="Times New Roman" w:cs="Times New Roman"/>
+                <w:noProof/>
+                <w:lang w:val="en-US"/>
+                <w14:scene3d>
+                  <w14:camera w14:prst="orthographicFront"/>
+                  <w14:lightRig w14:rig="threePt" w14:dir="t">
+                    <w14:rot w14:lat="0" w14:lon="0" w14:rev="0"/>
+                  </w14:lightRig>
+                </w14:scene3d>
+              </w:rPr>
+              <w:t>IV.</w:t>
+            </w:r>
+            <w:r>
+              <w:rPr>
+                <w:rFonts w:asciiTheme="minorHAnsi" w:eastAsiaTheme="minorEastAsia" w:hAnsiTheme="minorHAnsi" w:cstheme="minorBidi"/>
+                <w:noProof/>
+                <w:kern w:val="0"/>
+                <w:sz w:val="22"/>
+                <w:szCs w:val="22"/>
+              </w:rPr>
+              <w:tab/>
+            </w:r>
             <w:r>
               <w:rPr>
                 <w:rStyle w:val="Lienhypertexte"/>
                 <w:noProof/>
-              </w:rPr>
-              <w:t>IV.</w:t>
-            </w:r>
-            <w:r>
-              <w:rPr>
-                <w:rFonts w:asciiTheme="minorHAnsi" w:eastAsiaTheme="minorEastAsia" w:hAnsiTheme="minorHAnsi" w:cstheme="minorBidi"/>
-                <w:noProof/>
-                <w:kern w:val="0"/>
-                <w:sz w:val="22"/>
-                <w:szCs w:val="22"/>
-              </w:rPr>
-              <w:tab/>
-            </w:r>
-            <w:r>
-              <w:rPr>
-                <w:rStyle w:val="Lienhypertexte"/>
-                <w:noProof/>
+                <w:lang w:val="en-US"/>
               </w:rPr>
               <w:t>User manual</w:t>
             </w:r>
@@ -2194,7 +2439,7 @@
                 <w:noProof/>
                 <w:webHidden/>
               </w:rPr>
-              <w:instrText xml:space="preserve"> PAGEREF _Toc68539973 \h </w:instrText>
+              <w:instrText xml:space="preserve"> PAGEREF _Toc70873160 \h </w:instrText>
             </w:r>
             <w:r>
               <w:rPr>
@@ -2214,7 +2459,7 @@
                 <w:noProof/>
                 <w:webHidden/>
               </w:rPr>
-              <w:t>17</w:t>
+              <w:t>18</w:t>
             </w:r>
             <w:r>
               <w:rPr>
@@ -2240,28 +2485,37 @@
               <w:szCs w:val="22"/>
             </w:rPr>
           </w:pPr>
-          <w:hyperlink w:anchor="_Toc68539974" w:history="1">
+          <w:hyperlink w:anchor="_Toc70873161" w:history="1">
+            <w:r>
+              <w:rPr>
+                <w:rStyle w:val="Lienhypertexte"/>
+                <w:rFonts w:ascii="Times New Roman" w:hAnsi="Times New Roman" w:cs="Times New Roman"/>
+                <w:noProof/>
+                <w:lang w:val="en-US"/>
+                <w14:scene3d>
+                  <w14:camera w14:prst="orthographicFront"/>
+                  <w14:lightRig w14:rig="threePt" w14:dir="t">
+                    <w14:rot w14:lat="0" w14:lon="0" w14:rev="0"/>
+                  </w14:lightRig>
+                </w14:scene3d>
+              </w:rPr>
+              <w:t>IV.1.</w:t>
+            </w:r>
+            <w:r>
+              <w:rPr>
+                <w:rFonts w:asciiTheme="minorHAnsi" w:eastAsiaTheme="minorEastAsia" w:hAnsiTheme="minorHAnsi" w:cstheme="minorBidi"/>
+                <w:noProof/>
+                <w:kern w:val="0"/>
+                <w:sz w:val="22"/>
+                <w:szCs w:val="22"/>
+              </w:rPr>
+              <w:tab/>
+            </w:r>
             <w:r>
               <w:rPr>
                 <w:rStyle w:val="Lienhypertexte"/>
                 <w:noProof/>
-              </w:rPr>
-              <w:t>IV.1.</w:t>
-            </w:r>
-            <w:r>
-              <w:rPr>
-                <w:rFonts w:asciiTheme="minorHAnsi" w:eastAsiaTheme="minorEastAsia" w:hAnsiTheme="minorHAnsi" w:cstheme="minorBidi"/>
-                <w:noProof/>
-                <w:kern w:val="0"/>
-                <w:sz w:val="22"/>
-                <w:szCs w:val="22"/>
-              </w:rPr>
-              <w:tab/>
-            </w:r>
-            <w:r>
-              <w:rPr>
-                <w:rStyle w:val="Lienhypertexte"/>
-                <w:noProof/>
+                <w:lang w:val="en-US"/>
               </w:rPr>
               <w:t>Connection</w:t>
             </w:r>
@@ -2284,7 +2538,7 @@
                 <w:noProof/>
                 <w:webHidden/>
               </w:rPr>
-              <w:instrText xml:space="preserve"> PAGEREF _Toc68539974 \h </w:instrText>
+              <w:instrText xml:space="preserve"> PAGEREF _Toc70873161 \h </w:instrText>
             </w:r>
             <w:r>
               <w:rPr>
@@ -2304,7 +2558,7 @@
                 <w:noProof/>
                 <w:webHidden/>
               </w:rPr>
-              <w:t>17</w:t>
+              <w:t>18</w:t>
             </w:r>
             <w:r>
               <w:rPr>
@@ -2330,28 +2584,37 @@
               <w:szCs w:val="22"/>
             </w:rPr>
           </w:pPr>
-          <w:hyperlink w:anchor="_Toc68539975" w:history="1">
+          <w:hyperlink w:anchor="_Toc70873162" w:history="1">
+            <w:r>
+              <w:rPr>
+                <w:rStyle w:val="Lienhypertexte"/>
+                <w:rFonts w:ascii="Times New Roman" w:hAnsi="Times New Roman" w:cs="Times New Roman"/>
+                <w:noProof/>
+                <w:lang w:val="en-US"/>
+                <w14:scene3d>
+                  <w14:camera w14:prst="orthographicFront"/>
+                  <w14:lightRig w14:rig="threePt" w14:dir="t">
+                    <w14:rot w14:lat="0" w14:lon="0" w14:rev="0"/>
+                  </w14:lightRig>
+                </w14:scene3d>
+              </w:rPr>
+              <w:t>IV.2.</w:t>
+            </w:r>
+            <w:r>
+              <w:rPr>
+                <w:rFonts w:asciiTheme="minorHAnsi" w:eastAsiaTheme="minorEastAsia" w:hAnsiTheme="minorHAnsi" w:cstheme="minorBidi"/>
+                <w:noProof/>
+                <w:kern w:val="0"/>
+                <w:sz w:val="22"/>
+                <w:szCs w:val="22"/>
+              </w:rPr>
+              <w:tab/>
+            </w:r>
             <w:r>
               <w:rPr>
                 <w:rStyle w:val="Lienhypertexte"/>
                 <w:noProof/>
-              </w:rPr>
-              <w:t>IV.2.</w:t>
-            </w:r>
-            <w:r>
-              <w:rPr>
-                <w:rFonts w:asciiTheme="minorHAnsi" w:eastAsiaTheme="minorEastAsia" w:hAnsiTheme="minorHAnsi" w:cstheme="minorBidi"/>
-                <w:noProof/>
-                <w:kern w:val="0"/>
-                <w:sz w:val="22"/>
-                <w:szCs w:val="22"/>
-              </w:rPr>
-              <w:tab/>
-            </w:r>
-            <w:r>
-              <w:rPr>
-                <w:rStyle w:val="Lienhypertexte"/>
-                <w:noProof/>
+                <w:lang w:val="en-US"/>
               </w:rPr>
               <w:t>Functionalities</w:t>
             </w:r>
@@ -2374,7 +2637,7 @@
                 <w:noProof/>
                 <w:webHidden/>
               </w:rPr>
-              <w:instrText xml:space="preserve"> PAGEREF _Toc68539975 \h </w:instrText>
+              <w:instrText xml:space="preserve"> PAGEREF _Toc70873162 \h </w:instrText>
             </w:r>
             <w:r>
               <w:rPr>
@@ -2394,7 +2657,7 @@
                 <w:noProof/>
                 <w:webHidden/>
               </w:rPr>
-              <w:t>17</w:t>
+              <w:t>18</w:t>
             </w:r>
             <w:r>
               <w:rPr>
@@ -2420,29 +2683,36 @@
               <w:szCs w:val="22"/>
             </w:rPr>
           </w:pPr>
-          <w:hyperlink w:anchor="_Toc68539976" w:history="1">
+          <w:hyperlink w:anchor="_Toc70873163" w:history="1">
+            <w:r>
+              <w:rPr>
+                <w:rStyle w:val="Lienhypertexte"/>
+                <w:rFonts w:ascii="Times New Roman" w:hAnsi="Times New Roman" w:cs="Times New Roman"/>
+                <w:noProof/>
+                <w14:scene3d>
+                  <w14:camera w14:prst="orthographicFront"/>
+                  <w14:lightRig w14:rig="threePt" w14:dir="t">
+                    <w14:rot w14:lat="0" w14:lon="0" w14:rev="0"/>
+                  </w14:lightRig>
+                </w14:scene3d>
+              </w:rPr>
+              <w:t>IV.3.</w:t>
+            </w:r>
+            <w:r>
+              <w:rPr>
+                <w:rFonts w:asciiTheme="minorHAnsi" w:eastAsiaTheme="minorEastAsia" w:hAnsiTheme="minorHAnsi" w:cstheme="minorBidi"/>
+                <w:noProof/>
+                <w:kern w:val="0"/>
+                <w:sz w:val="22"/>
+                <w:szCs w:val="22"/>
+              </w:rPr>
+              <w:tab/>
+            </w:r>
             <w:r>
               <w:rPr>
                 <w:rStyle w:val="Lienhypertexte"/>
                 <w:noProof/>
               </w:rPr>
-              <w:t>IV.3.</w:t>
-            </w:r>
-            <w:r>
-              <w:rPr>
-                <w:rFonts w:asciiTheme="minorHAnsi" w:eastAsiaTheme="minorEastAsia" w:hAnsiTheme="minorHAnsi" w:cstheme="minorBidi"/>
-                <w:noProof/>
-                <w:kern w:val="0"/>
-                <w:sz w:val="22"/>
-                <w:szCs w:val="22"/>
-              </w:rPr>
-              <w:tab/>
-            </w:r>
-            <w:r>
-              <w:rPr>
-                <w:rStyle w:val="Lienhypertexte"/>
-                <w:noProof/>
-              </w:rPr>
               <w:t>Customer Service</w:t>
             </w:r>
             <w:r>
@@ -2464,7 +2734,7 @@
                 <w:noProof/>
                 <w:webHidden/>
               </w:rPr>
-              <w:instrText xml:space="preserve"> PAGEREF _Toc68539976 \h </w:instrText>
+              <w:instrText xml:space="preserve"> PAGEREF _Toc70873163 \h </w:instrText>
             </w:r>
             <w:r>
               <w:rPr>
@@ -2484,7 +2754,7 @@
                 <w:noProof/>
                 <w:webHidden/>
               </w:rPr>
-              <w:t>19</w:t>
+              <w:t>20</w:t>
             </w:r>
             <w:r>
               <w:rPr>
@@ -2507,6 +2777,7 @@
               <w:b/>
               <w:bCs/>
             </w:rPr>
+            <w:lastRenderedPageBreak/>
             <w:fldChar w:fldCharType="end"/>
           </w:r>
         </w:p>
@@ -2515,28 +2786,133 @@
     <w:p>
       <w:pPr>
         <w:pStyle w:val="MonTitreSection"/>
-      </w:pPr>
-      <w:bookmarkStart w:id="0" w:name="_Toc68539950"/>
-      <w:r>
-        <w:rPr>
-          <w:lang w:val="en-US"/>
-        </w:rPr>
-        <w:lastRenderedPageBreak/>
+        <w:rPr>
+          <w:lang w:val="en-US"/>
+        </w:rPr>
+      </w:pPr>
+      <w:bookmarkStart w:id="0" w:name="_Toc70873136"/>
+      <w:r>
+        <w:rPr>
+          <w:lang w:val="en-US"/>
+        </w:rPr>
         <w:t>System Specifications</w:t>
       </w:r>
       <w:bookmarkEnd w:id="0"/>
     </w:p>
     <w:p>
       <w:pPr>
+        <w:pStyle w:val="MonParagraphe"/>
+        <w:rPr>
+          <w:lang w:val="en-US"/>
+        </w:rPr>
+      </w:pPr>
+      <w:r>
+        <w:rPr>
+          <w:lang w:val="en-US"/>
+        </w:rPr>
+        <w:t xml:space="preserve">This part presents the various systems requirements for the </w:t>
+      </w:r>
+      <w:proofErr w:type="spellStart"/>
+      <w:r>
+        <w:rPr>
+          <w:lang w:val="en-US"/>
+        </w:rPr>
+        <w:t>AirWatcher</w:t>
+      </w:r>
+      <w:proofErr w:type="spellEnd"/>
+      <w:r>
+        <w:rPr>
+          <w:lang w:val="en-US"/>
+        </w:rPr>
+        <w:t xml:space="preserve"> application. The following acronym used are:</w:t>
+      </w:r>
+    </w:p>
+    <w:p>
+      <w:pPr>
+        <w:pStyle w:val="MonParagraphe-liste"/>
+        <w:numPr>
+          <w:ilvl w:val="0"/>
+          <w:numId w:val="11"/>
+        </w:numPr>
+        <w:rPr>
+          <w:lang w:val="en-US"/>
+        </w:rPr>
+      </w:pPr>
+      <w:r>
+        <w:rPr>
+          <w:b/>
+          <w:bCs/>
+          <w:lang w:val="en-US"/>
+        </w:rPr>
+        <w:t>DESC</w:t>
+      </w:r>
+      <w:r>
+        <w:rPr>
+          <w:lang w:val="en-US"/>
+        </w:rPr>
+        <w:t>: Description</w:t>
+      </w:r>
+    </w:p>
+    <w:p>
+      <w:pPr>
+        <w:pStyle w:val="MonParagraphe-liste"/>
+        <w:numPr>
+          <w:ilvl w:val="0"/>
+          <w:numId w:val="11"/>
+        </w:numPr>
+        <w:rPr>
+          <w:lang w:val="en-US"/>
+        </w:rPr>
+      </w:pPr>
+      <w:r>
+        <w:rPr>
+          <w:b/>
+          <w:bCs/>
+          <w:lang w:val="en-US"/>
+        </w:rPr>
+        <w:t>RAT</w:t>
+      </w:r>
+      <w:r>
+        <w:rPr>
+          <w:lang w:val="en-US"/>
+        </w:rPr>
+        <w:t>: Rationale (explaining why a requirement is necessary)</w:t>
+      </w:r>
+    </w:p>
+    <w:p>
+      <w:pPr>
+        <w:pStyle w:val="MonParagraphe-liste"/>
+        <w:numPr>
+          <w:ilvl w:val="0"/>
+          <w:numId w:val="11"/>
+        </w:numPr>
+        <w:rPr>
+          <w:lang w:val="en-US"/>
+        </w:rPr>
+      </w:pPr>
+      <w:r>
+        <w:rPr>
+          <w:b/>
+          <w:bCs/>
+          <w:lang w:val="en-US"/>
+        </w:rPr>
+        <w:t>DEP</w:t>
+      </w:r>
+      <w:r>
+        <w:rPr>
+          <w:lang w:val="en-US"/>
+        </w:rPr>
+        <w:t>: Dependency</w:t>
+      </w:r>
+    </w:p>
+    <w:p>
+      <w:pPr>
         <w:pStyle w:val="MonTitreSousSection"/>
         <w:rPr>
-          <w:kern w:val="0"/>
-          <w:sz w:val="36"/>
-          <w:szCs w:val="36"/>
-          <w:lang w:val="en-US"/>
-        </w:rPr>
-      </w:pPr>
-      <w:bookmarkStart w:id="1" w:name="_Toc68539951"/>
+          <w:lang w:val="en-US"/>
+        </w:rPr>
+      </w:pPr>
+      <w:bookmarkStart w:id="1" w:name="_Toc70873137"/>
       <w:r>
         <w:rPr>
           <w:lang w:val="en-US"/>
@@ -2552,7 +2928,7 @@
           <w:lang w:val="en-US"/>
         </w:rPr>
       </w:pPr>
-      <w:bookmarkStart w:id="2" w:name="_Toc68539952"/>
+      <w:bookmarkStart w:id="2" w:name="_Toc70873138"/>
       <w:r>
         <w:rPr>
           <w:lang w:val="en-US"/>
@@ -2692,7 +3068,7 @@
           <w:lang w:val="en-US"/>
         </w:rPr>
       </w:pPr>
-      <w:bookmarkStart w:id="3" w:name="_Toc68539953"/>
+      <w:bookmarkStart w:id="3" w:name="_Toc70873139"/>
       <w:r>
         <w:rPr>
           <w:lang w:val="en-US"/>
@@ -2714,7 +3090,7 @@
           <w:lang w:val="en-US"/>
         </w:rPr>
       </w:pPr>
-      <w:bookmarkStart w:id="4" w:name="_Toc68539954"/>
+      <w:bookmarkStart w:id="4" w:name="_Toc70873140"/>
       <w:r>
         <w:rPr>
           <w:lang w:val="en-US"/>
@@ -3080,6 +3456,7 @@
           <w:color w:val="666666"/>
           <w:lang w:val="en-US"/>
         </w:rPr>
+        <w:lastRenderedPageBreak/>
         <w:t>Functional requirement 1.3</w:t>
       </w:r>
     </w:p>
@@ -3237,7 +3614,6 @@
           <w:color w:val="666666"/>
           <w:lang w:val="en-US"/>
         </w:rPr>
-        <w:lastRenderedPageBreak/>
         <w:t>Functional requirement 1.4</w:t>
       </w:r>
     </w:p>
@@ -4252,7 +4628,7 @@
           <w:lang w:val="en-US"/>
         </w:rPr>
       </w:pPr>
-      <w:bookmarkStart w:id="5" w:name="_Toc68539955"/>
+      <w:bookmarkStart w:id="5" w:name="_Toc70873141"/>
       <w:r>
         <w:rPr>
           <w:lang w:val="en-US"/>
@@ -4747,6 +5123,7 @@
           <w:szCs w:val="22"/>
           <w:lang w:val="en-US"/>
         </w:rPr>
+        <w:lastRenderedPageBreak/>
         <w:t>DESC: Providers should be able to access the statistics of their cleaners. Statistics include the radius of the cleaned zone, and the level of improvement of air quality.</w:t>
       </w:r>
     </w:p>
@@ -4827,7 +5204,7 @@
           <w:lang w:val="en-US"/>
         </w:rPr>
       </w:pPr>
-      <w:bookmarkStart w:id="6" w:name="_Toc68539956"/>
+      <w:bookmarkStart w:id="6" w:name="_Toc70873142"/>
       <w:r>
         <w:rPr>
           <w:lang w:val="en-US"/>
@@ -4900,7 +5277,6 @@
           <w:color w:val="666666"/>
           <w:lang w:val="en-US"/>
         </w:rPr>
-        <w:lastRenderedPageBreak/>
         <w:t>Functional requirement 3.1</w:t>
       </w:r>
     </w:p>
@@ -5541,6 +5917,7 @@
           <w:color w:val="666666"/>
           <w:lang w:val="en-US"/>
         </w:rPr>
+        <w:lastRenderedPageBreak/>
         <w:t>Functional requirement 1.15</w:t>
       </w:r>
     </w:p>
@@ -5697,7 +6074,6 @@
           <w:color w:val="666666"/>
           <w:lang w:val="en-US"/>
         </w:rPr>
-        <w:lastRenderedPageBreak/>
         <w:t>Functional requirement 1.16</w:t>
       </w:r>
     </w:p>
@@ -5840,7 +6216,7 @@
           <w:lang w:val="en-US"/>
         </w:rPr>
       </w:pPr>
-      <w:bookmarkStart w:id="7" w:name="_Toc68539957"/>
+      <w:bookmarkStart w:id="7" w:name="_Toc70873143"/>
       <w:r>
         <w:rPr>
           <w:lang w:val="en-US"/>
@@ -5858,7 +6234,7 @@
           <w:lang w:val="en-US"/>
         </w:rPr>
       </w:pPr>
-      <w:bookmarkStart w:id="8" w:name="_Toc68539958"/>
+      <w:bookmarkStart w:id="8" w:name="_Toc70873144"/>
       <w:r>
         <w:rPr>
           <w:rFonts w:asciiTheme="minorHAnsi" w:hAnsiTheme="minorHAnsi" w:cstheme="minorHAnsi"/>
@@ -6012,7 +6388,7 @@
           <w:lang w:val="en-US"/>
         </w:rPr>
       </w:pPr>
-      <w:bookmarkStart w:id="9" w:name="_Toc68539959"/>
+      <w:bookmarkStart w:id="9" w:name="_Toc70873145"/>
       <w:r>
         <w:rPr>
           <w:lang w:val="en-US"/>
@@ -6030,7 +6406,7 @@
           <w:lang w:val="en-US"/>
         </w:rPr>
       </w:pPr>
-      <w:bookmarkStart w:id="10" w:name="_Toc68539960"/>
+      <w:bookmarkStart w:id="10" w:name="_Toc70873146"/>
       <w:r>
         <w:rPr>
           <w:rFonts w:asciiTheme="minorHAnsi" w:hAnsiTheme="minorHAnsi" w:cstheme="minorHAnsi"/>
@@ -6186,7 +6562,7 @@
           <w:lang w:val="en-US"/>
         </w:rPr>
       </w:pPr>
-      <w:bookmarkStart w:id="11" w:name="_Toc68539961"/>
+      <w:bookmarkStart w:id="11" w:name="_Toc70873147"/>
       <w:r>
         <w:rPr>
           <w:lang w:val="en-US"/>
@@ -6274,6 +6650,7 @@
           <w:szCs w:val="22"/>
           <w:lang w:val="en-US"/>
         </w:rPr>
+        <w:lastRenderedPageBreak/>
         <w:t>RAT: </w:t>
       </w:r>
     </w:p>
@@ -6490,7 +6867,6 @@
           <w:szCs w:val="22"/>
           <w:lang w:val="en-US"/>
         </w:rPr>
-        <w:lastRenderedPageBreak/>
         <w:t>ID: DVC3</w:t>
       </w:r>
     </w:p>
@@ -6605,9 +6981,151 @@
         <w:spacing w:before="0" w:beforeAutospacing="0" w:after="0" w:afterAutospacing="0"/>
         <w:rPr>
           <w:rFonts w:asciiTheme="minorHAnsi" w:hAnsiTheme="minorHAnsi" w:cstheme="minorHAnsi"/>
-          <w:lang w:val="en-US"/>
-        </w:rPr>
-      </w:pPr>
+          <w:color w:val="000000"/>
+          <w:sz w:val="22"/>
+          <w:szCs w:val="22"/>
+          <w:lang w:val="en-US"/>
+        </w:rPr>
+      </w:pPr>
+    </w:p>
+    <w:p>
+      <w:pPr>
+        <w:pStyle w:val="MonTitreSousSection"/>
+        <w:rPr>
+          <w:lang w:val="en-US"/>
+        </w:rPr>
+      </w:pPr>
+      <w:bookmarkStart w:id="12" w:name="_Toc70873148"/>
+      <w:r>
+        <w:rPr>
+          <w:lang w:val="en-US"/>
+        </w:rPr>
+        <w:t>Use case diagram</w:t>
+      </w:r>
+      <w:bookmarkEnd w:id="12"/>
+    </w:p>
+    <w:p>
+      <w:pPr>
+        <w:pStyle w:val="MonParagraphe"/>
+        <w:rPr>
+          <w:lang w:val="en-US"/>
+        </w:rPr>
+      </w:pPr>
+      <w:r>
+        <w:rPr>
+          <w:lang w:val="en-US"/>
+        </w:rPr>
+        <w:t xml:space="preserve">The following diagram synthesizes the functional requirements of </w:t>
+      </w:r>
+      <w:proofErr w:type="spellStart"/>
+      <w:r>
+        <w:rPr>
+          <w:lang w:val="en-US"/>
+        </w:rPr>
+        <w:t>AirWatcher</w:t>
+      </w:r>
+      <w:proofErr w:type="spellEnd"/>
+      <w:r>
+        <w:rPr>
+          <w:lang w:val="en-US"/>
+        </w:rPr>
+        <w:t>, as used by a private, provider or government user.</w:t>
+      </w:r>
+    </w:p>
+    <w:p>
+      <w:pPr>
+        <w:pStyle w:val="MonParagraphe"/>
+        <w:jc w:val="center"/>
+        <w:rPr>
+          <w:lang w:val="en-US"/>
+        </w:rPr>
+      </w:pPr>
+      <w:r>
+        <w:rPr>
+          <w:noProof/>
+          <w:lang w:val="en-US"/>
+        </w:rPr>
+        <w:drawing>
+          <wp:inline distT="0" distB="0" distL="0" distR="0" wp14:anchorId="454F834D" wp14:editId="18252ED1">
+            <wp:extent cx="6118860" cy="3611880"/>
+            <wp:effectExtent l="0" t="0" r="0" b="7620"/>
+            <wp:docPr id="1" name="Image 1"/>
+            <wp:cNvGraphicFramePr>
+              <a:graphicFrameLocks xmlns:a="http://schemas.openxmlformats.org/drawingml/2006/main" noChangeAspect="1"/>
+            </wp:cNvGraphicFramePr>
+            <a:graphic xmlns:a="http://schemas.openxmlformats.org/drawingml/2006/main">
+              <a:graphicData uri="http://schemas.openxmlformats.org/drawingml/2006/picture">
+                <pic:pic xmlns:pic="http://schemas.openxmlformats.org/drawingml/2006/picture">
+                  <pic:nvPicPr>
+                    <pic:cNvPr id="0" name="Picture 1"/>
+                    <pic:cNvPicPr>
+                      <a:picLocks noChangeAspect="1" noChangeArrowheads="1"/>
+                    </pic:cNvPicPr>
+                  </pic:nvPicPr>
+                  <pic:blipFill>
+                    <a:blip r:embed="rId8">
+                      <a:extLst>
+                        <a:ext uri="{28A0092B-C50C-407E-A947-70E740481C1C}">
+                          <a14:useLocalDpi xmlns:a14="http://schemas.microsoft.com/office/drawing/2010/main" val="0"/>
+                        </a:ext>
+                      </a:extLst>
+                    </a:blip>
+                    <a:srcRect/>
+                    <a:stretch>
+                      <a:fillRect/>
+                    </a:stretch>
+                  </pic:blipFill>
+                  <pic:spPr bwMode="auto">
+                    <a:xfrm>
+                      <a:off x="0" y="0"/>
+                      <a:ext cx="6118860" cy="3611880"/>
+                    </a:xfrm>
+                    <a:prstGeom prst="rect">
+                      <a:avLst/>
+                    </a:prstGeom>
+                    <a:noFill/>
+                    <a:ln>
+                      <a:noFill/>
+                    </a:ln>
+                  </pic:spPr>
+                </pic:pic>
+              </a:graphicData>
+            </a:graphic>
+          </wp:inline>
+        </w:drawing>
+      </w:r>
+    </w:p>
+    <w:p>
+      <w:pPr>
+        <w:pStyle w:val="NormalWeb"/>
+        <w:spacing w:before="0" w:beforeAutospacing="0" w:after="0" w:afterAutospacing="0"/>
+        <w:rPr>
+          <w:rFonts w:asciiTheme="minorHAnsi" w:hAnsiTheme="minorHAnsi" w:cstheme="minorHAnsi"/>
+          <w:lang w:val="en-US"/>
+        </w:rPr>
+      </w:pPr>
+    </w:p>
+    <w:p>
+      <w:pPr>
+        <w:widowControl/>
+        <w:suppressAutoHyphens w:val="0"/>
+        <w:autoSpaceDN/>
+        <w:textAlignment w:val="auto"/>
+        <w:rPr>
+          <w:rFonts w:ascii="Arial" w:eastAsia="Times New Roman" w:hAnsi="Arial" w:cs="Arial"/>
+          <w:b/>
+          <w:bCs/>
+          <w:sz w:val="32"/>
+          <w:szCs w:val="32"/>
+          <w:lang w:val="en-US"/>
+        </w:rPr>
+      </w:pPr>
+      <w:r>
+        <w:rPr>
+          <w:lang w:val="en-US"/>
+        </w:rPr>
+        <w:br w:type="page"/>
+      </w:r>
     </w:p>
     <w:p>
       <w:pPr>
@@ -6616,11 +7134,12 @@
           <w:lang w:val="en-US"/>
         </w:rPr>
       </w:pPr>
-      <w:bookmarkStart w:id="12" w:name="_Toc68539962"/>
-      <w:r>
-        <w:rPr>
-          <w:lang w:val="en-US"/>
-        </w:rPr>
+      <w:bookmarkStart w:id="13" w:name="_Toc70873149"/>
+      <w:r>
+        <w:rPr>
+          <w:lang w:val="en-US"/>
+        </w:rPr>
+        <w:lastRenderedPageBreak/>
         <w:t xml:space="preserve">Analysis of </w:t>
       </w:r>
       <w:r>
@@ -6647,7 +7166,7 @@
         </w:rPr>
         <w:t>isks</w:t>
       </w:r>
-      <w:bookmarkEnd w:id="12"/>
+      <w:bookmarkEnd w:id="13"/>
     </w:p>
     <w:p>
       <w:pPr>
@@ -6676,14 +7195,14 @@
           <w:lang w:val="en-US"/>
         </w:rPr>
       </w:pPr>
-      <w:bookmarkStart w:id="13" w:name="_Toc68539963"/>
+      <w:bookmarkStart w:id="14" w:name="_Toc70873150"/>
       <w:r>
         <w:rPr>
           <w:lang w:val="en-US"/>
         </w:rPr>
         <w:t>General description</w:t>
       </w:r>
-      <w:bookmarkEnd w:id="13"/>
+      <w:bookmarkEnd w:id="14"/>
     </w:p>
     <w:p>
       <w:pPr>
@@ -6897,14 +7416,14 @@
           <w:lang w:val="en-US"/>
         </w:rPr>
       </w:pPr>
-      <w:bookmarkStart w:id="14" w:name="_Toc68539964"/>
+      <w:bookmarkStart w:id="15" w:name="_Toc70873151"/>
       <w:r>
         <w:rPr>
           <w:lang w:val="en-US"/>
         </w:rPr>
         <w:t>Availability</w:t>
       </w:r>
-      <w:bookmarkEnd w:id="14"/>
+      <w:bookmarkEnd w:id="15"/>
     </w:p>
     <w:p>
       <w:pPr>
@@ -7004,7 +7523,7 @@
         </w:rPr>
         <w:t>A server in any</w:t>
       </w:r>
-      <w:hyperlink r:id="rId8" w:anchor="Uptime_Institute_%E2%80%93_Data_center_Tier_Classification_Standard" w:history="1">
+      <w:hyperlink r:id="rId9" w:anchor="Uptime_Institute_%E2%80%93_Data_center_Tier_Classification_Standard" w:history="1">
         <w:r>
           <w:rPr>
             <w:rStyle w:val="Lienhypertexte"/>
@@ -7023,7 +7542,7 @@
         </w:rPr>
         <w:t xml:space="preserve"> in the country of the government agency would be perfectly suited for the task, if not overkill. However, it is not recommended to select a non-professional data center. According to the American </w:t>
       </w:r>
-      <w:hyperlink r:id="rId9" w:anchor="Uptime_Institute" w:history="1">
+      <w:hyperlink r:id="rId10" w:anchor="Uptime_Institute" w:history="1">
         <w:r>
           <w:rPr>
             <w:rStyle w:val="Lienhypertexte"/>
@@ -7108,7 +7627,6 @@
           <w:color w:val="000000"/>
           <w:lang w:val="en-US"/>
         </w:rPr>
-        <w:lastRenderedPageBreak/>
         <w:t>Hence, 99.671 % uptime per annum is more than necessary. This allows for air cleaner providers to access data on a broader schedule.</w:t>
       </w:r>
     </w:p>
@@ -7158,6 +7676,7 @@
           <w:color w:val="000000"/>
           <w:lang w:val="en-US"/>
         </w:rPr>
+        <w:lastRenderedPageBreak/>
         <w:t>Data being the most critical aspect of the application, a dedicated cold storage server in a different location is a requirement. Backup can be done automatically on a daily or weekly schedule depending on the amount of new data to store.</w:t>
       </w:r>
     </w:p>
@@ -7201,14 +7720,14 @@
           <w:lang w:val="en-US"/>
         </w:rPr>
       </w:pPr>
-      <w:bookmarkStart w:id="15" w:name="_Toc68539965"/>
+      <w:bookmarkStart w:id="16" w:name="_Toc70873152"/>
       <w:r>
         <w:rPr>
           <w:lang w:val="en-US"/>
         </w:rPr>
         <w:t>Reliability</w:t>
       </w:r>
-      <w:bookmarkEnd w:id="15"/>
+      <w:bookmarkEnd w:id="16"/>
     </w:p>
     <w:p>
       <w:pPr>
@@ -7267,14 +7786,14 @@
           <w:lang w:val="en-US"/>
         </w:rPr>
       </w:pPr>
-      <w:bookmarkStart w:id="16" w:name="_Toc68539966"/>
+      <w:bookmarkStart w:id="17" w:name="_Toc70873153"/>
       <w:r>
         <w:rPr>
           <w:lang w:val="en-US"/>
         </w:rPr>
         <w:t>Maintainability</w:t>
       </w:r>
-      <w:bookmarkEnd w:id="16"/>
+      <w:bookmarkEnd w:id="17"/>
     </w:p>
     <w:p>
       <w:pPr>
@@ -7570,14 +8089,14 @@
           <w:lang w:val="en-US"/>
         </w:rPr>
       </w:pPr>
-      <w:bookmarkStart w:id="17" w:name="_Toc68539967"/>
+      <w:bookmarkStart w:id="18" w:name="_Toc70873154"/>
       <w:r>
         <w:rPr>
           <w:lang w:val="en-US"/>
         </w:rPr>
         <w:t>Safety</w:t>
       </w:r>
-      <w:bookmarkEnd w:id="17"/>
+      <w:bookmarkEnd w:id="18"/>
     </w:p>
     <w:p>
       <w:pPr>
@@ -7682,14 +8201,14 @@
           <w:lang w:val="en-US"/>
         </w:rPr>
       </w:pPr>
-      <w:bookmarkStart w:id="18" w:name="_Toc68539968"/>
+      <w:bookmarkStart w:id="19" w:name="_Toc70873155"/>
       <w:r>
         <w:rPr>
           <w:lang w:val="en-US"/>
         </w:rPr>
         <w:t>Security</w:t>
       </w:r>
-      <w:bookmarkEnd w:id="18"/>
+      <w:bookmarkEnd w:id="19"/>
     </w:p>
     <w:p>
       <w:pPr>
@@ -7728,41 +8247,41 @@
           <w:szCs w:val="28"/>
           <w:lang w:val="en-US"/>
         </w:rPr>
+        <w:t>Major data requirements: Confidentiality, Availability, Integrity</w:t>
+      </w:r>
+    </w:p>
+    <w:p>
+      <w:pPr>
+        <w:pStyle w:val="MonParagraphe"/>
+        <w:rPr>
+          <w:rFonts w:asciiTheme="minorHAnsi" w:hAnsiTheme="minorHAnsi" w:cstheme="minorHAnsi"/>
+          <w:lang w:val="en-US"/>
+        </w:rPr>
+      </w:pPr>
+      <w:r>
+        <w:rPr>
+          <w:rFonts w:asciiTheme="minorHAnsi" w:hAnsiTheme="minorHAnsi" w:cstheme="minorHAnsi"/>
+          <w:color w:val="000000"/>
+          <w:lang w:val="en-US"/>
+        </w:rPr>
+        <w:t>Data are not to be modified after insertion. There is no access policy for users. Any user can access data through application functionalities and statistical analysis. Hence, the major requirement for data is integrity and reliability.</w:t>
+      </w:r>
+    </w:p>
+    <w:p>
+      <w:pPr>
+        <w:pStyle w:val="MonParagraphe"/>
+        <w:rPr>
+          <w:rFonts w:asciiTheme="minorHAnsi" w:hAnsiTheme="minorHAnsi" w:cstheme="minorHAnsi"/>
+          <w:lang w:val="en-US"/>
+        </w:rPr>
+      </w:pPr>
+      <w:r>
+        <w:rPr>
+          <w:rFonts w:asciiTheme="minorHAnsi" w:hAnsiTheme="minorHAnsi" w:cstheme="minorHAnsi"/>
+          <w:color w:val="000000"/>
+          <w:lang w:val="en-US"/>
+        </w:rPr>
         <w:lastRenderedPageBreak/>
-        <w:t>Major data requirements: Confidentiality, Availability, Integrity</w:t>
-      </w:r>
-    </w:p>
-    <w:p>
-      <w:pPr>
-        <w:pStyle w:val="MonParagraphe"/>
-        <w:rPr>
-          <w:rFonts w:asciiTheme="minorHAnsi" w:hAnsiTheme="minorHAnsi" w:cstheme="minorHAnsi"/>
-          <w:lang w:val="en-US"/>
-        </w:rPr>
-      </w:pPr>
-      <w:r>
-        <w:rPr>
-          <w:rFonts w:asciiTheme="minorHAnsi" w:hAnsiTheme="minorHAnsi" w:cstheme="minorHAnsi"/>
-          <w:color w:val="000000"/>
-          <w:lang w:val="en-US"/>
-        </w:rPr>
-        <w:t>Data are not to be modified after insertion. There is no access policy for users. Any user can access data through application functionalities and statistical analysis. Hence, the major requirement for data is integrity and reliability.</w:t>
-      </w:r>
-    </w:p>
-    <w:p>
-      <w:pPr>
-        <w:pStyle w:val="MonParagraphe"/>
-        <w:rPr>
-          <w:rFonts w:asciiTheme="minorHAnsi" w:hAnsiTheme="minorHAnsi" w:cstheme="minorHAnsi"/>
-          <w:lang w:val="en-US"/>
-        </w:rPr>
-      </w:pPr>
-      <w:r>
-        <w:rPr>
-          <w:rFonts w:asciiTheme="minorHAnsi" w:hAnsiTheme="minorHAnsi" w:cstheme="minorHAnsi"/>
-          <w:color w:val="000000"/>
-          <w:lang w:val="en-US"/>
-        </w:rPr>
         <w:t>Automatic data processing and statistical analysis allow the application to detect at any time if newly added data are erroneous. The application should also be able to detect if some specify sensor data are statistically erroneous. This is discussed further in the following sections.</w:t>
       </w:r>
     </w:p>
@@ -8120,14 +8639,14 @@
           <w:lang w:val="en-US"/>
         </w:rPr>
       </w:pPr>
-      <w:bookmarkStart w:id="19" w:name="_Toc68539969"/>
+      <w:bookmarkStart w:id="20" w:name="_Toc70873156"/>
       <w:r>
         <w:rPr>
           <w:lang w:val="en-US"/>
         </w:rPr>
         <w:t>Conclusion on analysis of security risks</w:t>
       </w:r>
-      <w:bookmarkEnd w:id="19"/>
+      <w:bookmarkEnd w:id="20"/>
     </w:p>
     <w:p>
       <w:pPr>
@@ -8149,14 +8668,34 @@
     </w:p>
     <w:p>
       <w:pPr>
+        <w:widowControl/>
+        <w:suppressAutoHyphens w:val="0"/>
+        <w:autoSpaceDN/>
+        <w:textAlignment w:val="auto"/>
+        <w:rPr>
+          <w:rFonts w:ascii="Arial" w:eastAsia="Times New Roman" w:hAnsi="Arial" w:cs="Arial"/>
+          <w:b/>
+          <w:bCs/>
+          <w:sz w:val="32"/>
+          <w:szCs w:val="32"/>
+          <w:lang w:val="en-US"/>
+        </w:rPr>
+      </w:pPr>
+      <w:r>
+        <w:rPr>
+          <w:lang w:val="en-US"/>
+        </w:rPr>
+        <w:br w:type="page"/>
+      </w:r>
+    </w:p>
+    <w:p>
+      <w:pPr>
         <w:pStyle w:val="MonTitreSection"/>
         <w:rPr>
-          <w:sz w:val="22"/>
-          <w:szCs w:val="22"/>
-          <w:lang w:val="en-US"/>
-        </w:rPr>
-      </w:pPr>
-      <w:bookmarkStart w:id="20" w:name="_Toc68539970"/>
+          <w:lang w:val="en-US"/>
+        </w:rPr>
+      </w:pPr>
+      <w:bookmarkStart w:id="21" w:name="_Toc70873157"/>
       <w:r>
         <w:rPr>
           <w:lang w:val="en-US"/>
@@ -8164,7 +8703,7 @@
         <w:lastRenderedPageBreak/>
         <w:t>Test Plan</w:t>
       </w:r>
-      <w:bookmarkEnd w:id="20"/>
+      <w:bookmarkEnd w:id="21"/>
     </w:p>
     <w:p>
       <w:pPr>
@@ -8173,14 +8712,14 @@
           <w:lang w:val="en-US"/>
         </w:rPr>
       </w:pPr>
-      <w:bookmarkStart w:id="21" w:name="_Toc68539971"/>
+      <w:bookmarkStart w:id="22" w:name="_Toc70873158"/>
       <w:r>
         <w:rPr>
           <w:lang w:val="en-US"/>
         </w:rPr>
         <w:t>Unitary Tests</w:t>
       </w:r>
-      <w:bookmarkEnd w:id="21"/>
+      <w:bookmarkEnd w:id="22"/>
     </w:p>
     <w:p>
       <w:pPr>
@@ -8737,14 +9276,14 @@
           <w:lang w:val="en-US"/>
         </w:rPr>
       </w:pPr>
-      <w:bookmarkStart w:id="22" w:name="_Toc68539972"/>
+      <w:bookmarkStart w:id="23" w:name="_Toc70873159"/>
       <w:r>
         <w:rPr>
           <w:lang w:val="en-US"/>
         </w:rPr>
         <w:t>Functional Tests</w:t>
       </w:r>
-      <w:bookmarkEnd w:id="22"/>
+      <w:bookmarkEnd w:id="23"/>
     </w:p>
     <w:p>
       <w:pPr>
@@ -16845,6 +17384,7 @@
                 <w:szCs w:val="18"/>
                 <w:lang w:val="en-US"/>
               </w:rPr>
+              <w:lastRenderedPageBreak/>
               <w:t>2</w:t>
             </w:r>
           </w:p>
@@ -20901,6 +21441,7 @@
                 <w:szCs w:val="18"/>
                 <w:lang w:val="en-US"/>
               </w:rPr>
+              <w:lastRenderedPageBreak/>
               <w:t>2</w:t>
             </w:r>
           </w:p>
@@ -22708,122 +23249,149 @@
     <w:p>
       <w:pPr>
         <w:pStyle w:val="MonTitreSection"/>
-      </w:pPr>
-      <w:bookmarkStart w:id="23" w:name="_Toc68539973"/>
-      <w:r>
-        <w:lastRenderedPageBreak/>
-        <w:t xml:space="preserve">User </w:t>
-      </w:r>
-      <w:proofErr w:type="spellStart"/>
-      <w:r>
-        <w:t>manual</w:t>
-      </w:r>
-      <w:bookmarkEnd w:id="23"/>
-      <w:proofErr w:type="spellEnd"/>
-    </w:p>
-    <w:p>
-      <w:pPr>
-        <w:pStyle w:val="MonTitreSousSection"/>
-      </w:pPr>
-      <w:bookmarkStart w:id="24" w:name="_Toc68539974"/>
-      <w:r>
-        <w:t>Connection</w:t>
-      </w:r>
-      <w:bookmarkEnd w:id="24"/>
-    </w:p>
-    <w:p>
-      <w:pPr>
-        <w:pStyle w:val="MonParagraphe"/>
-        <w:rPr>
-          <w:rFonts w:asciiTheme="minorHAnsi" w:hAnsiTheme="minorHAnsi" w:cstheme="minorHAnsi"/>
-          <w:lang w:val="en-US"/>
-        </w:rPr>
-      </w:pPr>
-      <w:r>
-        <w:rPr>
-          <w:rFonts w:asciiTheme="minorHAnsi" w:hAnsiTheme="minorHAnsi" w:cstheme="minorHAnsi"/>
-          <w:color w:val="000000"/>
-          <w:lang w:val="en-US"/>
-        </w:rPr>
-        <w:t>Once the application launches, you will be asked to log in. You will need to enter your email and password.</w:t>
-      </w:r>
-      <w:r>
-        <w:rPr>
-          <w:rFonts w:asciiTheme="minorHAnsi" w:hAnsiTheme="minorHAnsi" w:cstheme="minorHAnsi"/>
-          <w:lang w:val="en-US"/>
-        </w:rPr>
-        <w:t xml:space="preserve"> </w:t>
-      </w:r>
-      <w:r>
-        <w:rPr>
-          <w:rFonts w:asciiTheme="minorHAnsi" w:hAnsiTheme="minorHAnsi" w:cstheme="minorHAnsi"/>
-          <w:color w:val="000000"/>
-          <w:lang w:val="en-US"/>
-        </w:rPr>
-        <w:t xml:space="preserve">If the connection fails, you will be prompted again and </w:t>
-      </w:r>
-      <w:r>
-        <w:rPr>
-          <w:rFonts w:asciiTheme="minorHAnsi" w:hAnsiTheme="minorHAnsi" w:cstheme="minorHAnsi"/>
-          <w:color w:val="000000"/>
-          <w:lang w:val="en-US"/>
-        </w:rPr>
-        <w:t>so on</w:t>
-      </w:r>
-      <w:r>
-        <w:rPr>
-          <w:rFonts w:asciiTheme="minorHAnsi" w:hAnsiTheme="minorHAnsi" w:cstheme="minorHAnsi"/>
-          <w:color w:val="000000"/>
-          <w:lang w:val="en-US"/>
-        </w:rPr>
-        <w:t>.</w:t>
-      </w:r>
-    </w:p>
-    <w:p>
-      <w:pPr>
-        <w:pStyle w:val="MonTitreSousSection"/>
-      </w:pPr>
-      <w:bookmarkStart w:id="25" w:name="_Toc68539975"/>
-      <w:proofErr w:type="spellStart"/>
-      <w:r>
-        <w:t>Functionalities</w:t>
-      </w:r>
-      <w:bookmarkEnd w:id="25"/>
-      <w:proofErr w:type="spellEnd"/>
-    </w:p>
-    <w:p>
-      <w:pPr>
-        <w:pStyle w:val="MonParagraphe"/>
-        <w:rPr>
-          <w:rFonts w:asciiTheme="minorHAnsi" w:hAnsiTheme="minorHAnsi" w:cstheme="minorHAnsi"/>
-          <w:lang w:val="en-US"/>
-        </w:rPr>
-      </w:pPr>
-      <w:r>
-        <w:rPr>
-          <w:rFonts w:asciiTheme="minorHAnsi" w:hAnsiTheme="minorHAnsi" w:cstheme="minorHAnsi"/>
-          <w:color w:val="000000"/>
-          <w:lang w:val="en-US"/>
-        </w:rPr>
-        <w:t xml:space="preserve">Once the connection is granted, you will have access to different functionalities depending on your role in the application: </w:t>
-      </w:r>
-      <w:r>
-        <w:rPr>
-          <w:rFonts w:asciiTheme="minorHAnsi" w:hAnsiTheme="minorHAnsi" w:cstheme="minorHAnsi"/>
+        <w:numPr>
+          <w:ilvl w:val="0"/>
+          <w:numId w:val="0"/>
+        </w:numPr>
+        <w:rPr>
+          <w:lang w:val="en-US"/>
+        </w:rPr>
+      </w:pPr>
+    </w:p>
+    <w:p>
+      <w:pPr>
+        <w:widowControl/>
+        <w:suppressAutoHyphens w:val="0"/>
+        <w:autoSpaceDN/>
+        <w:textAlignment w:val="auto"/>
+        <w:rPr>
+          <w:rFonts w:ascii="Arial" w:eastAsia="Times New Roman" w:hAnsi="Arial" w:cs="Arial"/>
           <w:b/>
           <w:bCs/>
-          <w:color w:val="000000"/>
-          <w:lang w:val="en-US"/>
-        </w:rPr>
-        <w:t>Government agency</w:t>
-      </w:r>
-      <w:r>
-        <w:rPr>
-          <w:rFonts w:asciiTheme="minorHAnsi" w:hAnsiTheme="minorHAnsi" w:cstheme="minorHAnsi"/>
-          <w:color w:val="000000"/>
-          <w:lang w:val="en-US"/>
-        </w:rPr>
-        <w:t xml:space="preserve">, </w:t>
+          <w:sz w:val="32"/>
+          <w:szCs w:val="32"/>
+          <w:lang w:val="en-US"/>
+        </w:rPr>
+      </w:pPr>
+      <w:r>
+        <w:rPr>
+          <w:lang w:val="en-US"/>
+        </w:rPr>
+        <w:br w:type="page"/>
+      </w:r>
+    </w:p>
+    <w:p>
+      <w:pPr>
+        <w:pStyle w:val="MonTitreSection"/>
+        <w:rPr>
+          <w:lang w:val="en-US"/>
+        </w:rPr>
+      </w:pPr>
+      <w:bookmarkStart w:id="24" w:name="_Toc70873160"/>
+      <w:r>
+        <w:rPr>
+          <w:lang w:val="en-US"/>
+        </w:rPr>
+        <w:lastRenderedPageBreak/>
+        <w:t>User manual</w:t>
+      </w:r>
+      <w:bookmarkEnd w:id="24"/>
+    </w:p>
+    <w:p>
+      <w:pPr>
+        <w:pStyle w:val="MonTitreSousSection"/>
+        <w:rPr>
+          <w:lang w:val="en-US"/>
+        </w:rPr>
+      </w:pPr>
+      <w:bookmarkStart w:id="25" w:name="_Toc70873161"/>
+      <w:r>
+        <w:rPr>
+          <w:lang w:val="en-US"/>
+        </w:rPr>
+        <w:t>Connection</w:t>
+      </w:r>
+      <w:bookmarkEnd w:id="25"/>
+    </w:p>
+    <w:p>
+      <w:pPr>
+        <w:pStyle w:val="MonParagraphe"/>
+        <w:rPr>
+          <w:rFonts w:asciiTheme="minorHAnsi" w:hAnsiTheme="minorHAnsi" w:cstheme="minorHAnsi"/>
+          <w:lang w:val="en-US"/>
+        </w:rPr>
+      </w:pPr>
+      <w:r>
+        <w:rPr>
+          <w:rFonts w:asciiTheme="minorHAnsi" w:hAnsiTheme="minorHAnsi" w:cstheme="minorHAnsi"/>
+          <w:color w:val="000000"/>
+          <w:lang w:val="en-US"/>
+        </w:rPr>
+        <w:t>Once the application launches, you will be asked to log in. You will need to enter your email and password.</w:t>
+      </w:r>
+      <w:r>
+        <w:rPr>
+          <w:rFonts w:asciiTheme="minorHAnsi" w:hAnsiTheme="minorHAnsi" w:cstheme="minorHAnsi"/>
+          <w:lang w:val="en-US"/>
+        </w:rPr>
+        <w:t xml:space="preserve"> </w:t>
+      </w:r>
+      <w:r>
+        <w:rPr>
+          <w:rFonts w:asciiTheme="minorHAnsi" w:hAnsiTheme="minorHAnsi" w:cstheme="minorHAnsi"/>
+          <w:color w:val="000000"/>
+          <w:lang w:val="en-US"/>
+        </w:rPr>
+        <w:t xml:space="preserve">If the connection fails, you will be prompted again and </w:t>
+      </w:r>
+      <w:r>
+        <w:rPr>
+          <w:rFonts w:asciiTheme="minorHAnsi" w:hAnsiTheme="minorHAnsi" w:cstheme="minorHAnsi"/>
+          <w:color w:val="000000"/>
+          <w:lang w:val="en-US"/>
+        </w:rPr>
+        <w:t>so on</w:t>
+      </w:r>
+      <w:r>
+        <w:rPr>
+          <w:rFonts w:asciiTheme="minorHAnsi" w:hAnsiTheme="minorHAnsi" w:cstheme="minorHAnsi"/>
+          <w:color w:val="000000"/>
+          <w:lang w:val="en-US"/>
+        </w:rPr>
+        <w:t>.</w:t>
+      </w:r>
+    </w:p>
+    <w:p>
+      <w:pPr>
+        <w:pStyle w:val="MonTitreSousSection"/>
+        <w:rPr>
+          <w:lang w:val="en-US"/>
+        </w:rPr>
+      </w:pPr>
+      <w:bookmarkStart w:id="26" w:name="_Toc70873162"/>
+      <w:r>
+        <w:rPr>
+          <w:lang w:val="en-US"/>
+        </w:rPr>
+        <w:t>Functionalities</w:t>
+      </w:r>
+      <w:bookmarkEnd w:id="26"/>
+    </w:p>
+    <w:p>
+      <w:pPr>
+        <w:pStyle w:val="MonParagraphe"/>
+        <w:rPr>
+          <w:rFonts w:asciiTheme="minorHAnsi" w:hAnsiTheme="minorHAnsi" w:cstheme="minorHAnsi"/>
+          <w:lang w:val="en-US"/>
+        </w:rPr>
+      </w:pPr>
+      <w:r>
+        <w:rPr>
+          <w:rFonts w:asciiTheme="minorHAnsi" w:hAnsiTheme="minorHAnsi" w:cstheme="minorHAnsi"/>
+          <w:color w:val="000000"/>
+          <w:lang w:val="en-US"/>
+        </w:rPr>
+        <w:t xml:space="preserve">Once the connection is granted, you will have access to different functionalities depending on your role in the application: </w:t>
       </w:r>
       <w:r>
         <w:rPr>
@@ -22833,23 +23401,15 @@
           <w:color w:val="000000"/>
           <w:lang w:val="en-US"/>
         </w:rPr>
-        <w:t>Provider</w:t>
-      </w:r>
-      <w:r>
-        <w:rPr>
-          <w:rFonts w:asciiTheme="minorHAnsi" w:hAnsiTheme="minorHAnsi" w:cstheme="minorHAnsi"/>
-          <w:color w:val="000000"/>
-          <w:lang w:val="en-US"/>
-        </w:rPr>
-        <w:t>,</w:t>
-      </w:r>
-      <w:r>
-        <w:rPr>
-          <w:rFonts w:asciiTheme="minorHAnsi" w:hAnsiTheme="minorHAnsi" w:cstheme="minorHAnsi"/>
-          <w:color w:val="000000"/>
-          <w:lang w:val="en-US"/>
-        </w:rPr>
-        <w:t xml:space="preserve"> or </w:t>
+        <w:t>Government agency</w:t>
+      </w:r>
+      <w:r>
+        <w:rPr>
+          <w:rFonts w:asciiTheme="minorHAnsi" w:hAnsiTheme="minorHAnsi" w:cstheme="minorHAnsi"/>
+          <w:color w:val="000000"/>
+          <w:lang w:val="en-US"/>
+        </w:rPr>
+        <w:t xml:space="preserve">, </w:t>
       </w:r>
       <w:r>
         <w:rPr>
@@ -22859,6 +23419,32 @@
           <w:color w:val="000000"/>
           <w:lang w:val="en-US"/>
         </w:rPr>
+        <w:t>Provider</w:t>
+      </w:r>
+      <w:r>
+        <w:rPr>
+          <w:rFonts w:asciiTheme="minorHAnsi" w:hAnsiTheme="minorHAnsi" w:cstheme="minorHAnsi"/>
+          <w:color w:val="000000"/>
+          <w:lang w:val="en-US"/>
+        </w:rPr>
+        <w:t>,</w:t>
+      </w:r>
+      <w:r>
+        <w:rPr>
+          <w:rFonts w:asciiTheme="minorHAnsi" w:hAnsiTheme="minorHAnsi" w:cstheme="minorHAnsi"/>
+          <w:color w:val="000000"/>
+          <w:lang w:val="en-US"/>
+        </w:rPr>
+        <w:t xml:space="preserve"> or </w:t>
+      </w:r>
+      <w:r>
+        <w:rPr>
+          <w:rFonts w:asciiTheme="minorHAnsi" w:hAnsiTheme="minorHAnsi" w:cstheme="minorHAnsi"/>
+          <w:b/>
+          <w:bCs/>
+          <w:color w:val="000000"/>
+          <w:lang w:val="en-US"/>
+        </w:rPr>
         <w:t>private user</w:t>
       </w:r>
       <w:r>
@@ -22867,15 +23453,7 @@
           <w:color w:val="000000"/>
           <w:lang w:val="en-US"/>
         </w:rPr>
-        <w:t>.</w:t>
-      </w:r>
-      <w:r>
-        <w:rPr>
-          <w:rFonts w:asciiTheme="minorHAnsi" w:hAnsiTheme="minorHAnsi" w:cstheme="minorHAnsi"/>
-          <w:color w:val="000000"/>
-          <w:lang w:val="en-US"/>
-        </w:rPr>
-        <w:t xml:space="preserve"> A menu will be displayed; you will then have to enter the following commands.</w:t>
+        <w:t>. A menu will be displayed; you will then have to enter the following commands.</w:t>
       </w:r>
     </w:p>
     <w:p>
@@ -23282,7 +23860,15 @@
           <w:color w:val="000000"/>
           <w:lang w:val="en-US"/>
         </w:rPr>
-        <w:t>Display the name and the location of the sensor with the number num provided. You will then have different options proposed.</w:t>
+        <w:t>Display the name and the location of the sensor</w:t>
+      </w:r>
+      <w:r>
+        <w:rPr>
+          <w:rFonts w:asciiTheme="minorHAnsi" w:hAnsiTheme="minorHAnsi" w:cstheme="minorHAnsi"/>
+          <w:color w:val="000000"/>
+          <w:lang w:val="en-US"/>
+        </w:rPr>
+        <w:t xml:space="preserve"> with the number num provided. You will then have different options proposed.</w:t>
       </w:r>
     </w:p>
     <w:p>
@@ -25160,11 +25746,11 @@
       <w:pPr>
         <w:pStyle w:val="MonTitreSousSection"/>
       </w:pPr>
-      <w:bookmarkStart w:id="26" w:name="_Toc68539976"/>
+      <w:bookmarkStart w:id="27" w:name="_Toc70873163"/>
       <w:r>
         <w:t>Customer Service</w:t>
       </w:r>
-      <w:bookmarkEnd w:id="26"/>
+      <w:bookmarkEnd w:id="27"/>
     </w:p>
     <w:p>
       <w:pPr>
@@ -25207,7 +25793,7 @@
         </w:rPr>
         <w:t xml:space="preserve">. Feel free to contact us by email at: </w:t>
       </w:r>
-      <w:hyperlink r:id="rId10" w:history="1">
+      <w:hyperlink r:id="rId11" w:history="1">
         <w:r>
           <w:rPr>
             <w:rStyle w:val="Lienhypertexte"/>
@@ -25277,8 +25863,8 @@
       </w:pPr>
     </w:p>
     <w:sectPr>
-      <w:headerReference w:type="default" r:id="rId11"/>
-      <w:footerReference w:type="default" r:id="rId12"/>
+      <w:headerReference w:type="default" r:id="rId12"/>
+      <w:footerReference w:type="default" r:id="rId13"/>
       <w:pgSz w:w="11906" w:h="16838"/>
       <w:pgMar w:top="1843" w:right="1134" w:bottom="1843" w:left="1134" w:header="1134" w:footer="1134" w:gutter="0"/>
       <w:cols w:space="0"/>
@@ -25288,7 +25874,7 @@
 </file>
 
 <file path=word/endnotes.xml><?xml version="1.0" encoding="utf-8"?>
-<w:endnotes xmlns:wpc="http://schemas.microsoft.com/office/word/2010/wordprocessingCanvas" xmlns:cx="http://schemas.microsoft.com/office/drawing/2014/chartex" xmlns:cx1="http://schemas.microsoft.com/office/drawing/2015/9/8/chartex" xmlns:cx2="http://schemas.microsoft.com/office/drawing/2015/10/21/chartex" xmlns:cx3="http://schemas.microsoft.com/office/drawing/2016/5/9/chartex" xmlns:cx4="http://schemas.microsoft.com/office/drawing/2016/5/10/chartex" xmlns:cx5="http://schemas.microsoft.com/office/drawing/2016/5/11/chartex" xmlns:cx6="http://schemas.microsoft.com/office/drawing/2016/5/12/chartex" xmlns:cx7="http://schemas.microsoft.com/office/drawing/2016/5/13/chartex" xmlns:cx8="http://schemas.microsoft.com/office/drawing/2016/5/14/chartex" xmlns:mc="http://schemas.openxmlformats.org/markup-compatibility/2006" xmlns:aink="http://schemas.microsoft.com/office/drawing/2016/ink" xmlns:am3d="http://schemas.microsoft.com/office/drawing/2017/model3d" xmlns:o="urn:schemas-microsoft-com:office:office" xmlns:r="http://schemas.openxmlformats.org/officeDocument/2006/relationships" xmlns:m="http://schemas.openxmlformats.org/officeDocument/2006/math" xmlns:v="urn:schemas-microsoft-com:vml" xmlns:wp14="http://schemas.microsoft.com/office/word/2010/wordprocessingDrawing" xmlns:wp="http://schemas.openxmlformats.org/drawingml/2006/wordprocessingDrawing" xmlns:w10="urn:schemas-microsoft-com:office:word" xmlns:w="http://schemas.openxmlformats.org/wordprocessingml/2006/main" xmlns:w14="http://schemas.microsoft.com/office/word/2010/wordml" xmlns:w15="http://schemas.microsoft.com/office/word/2012/wordml" xmlns:w16cex="http://schemas.microsoft.com/office/word/2018/wordml/cex" xmlns:w16cid="http://schemas.microsoft.com/office/word/2016/wordml/cid" xmlns:w16="http://schemas.microsoft.com/office/word/2018/wordml" xmlns:w16se="http://schemas.microsoft.com/office/word/2015/wordml/symex" xmlns:wpg="http://schemas.microsoft.com/office/word/2010/wordprocessingGroup" xmlns:wpi="http://schemas.microsoft.com/office/word/2010/wordprocessingInk" xmlns:wne="http://schemas.microsoft.com/office/word/2006/wordml" xmlns:wps="http://schemas.microsoft.com/office/word/2010/wordprocessingShape" mc:Ignorable="w14 w15 w16se w16cid w16 w16cex wp14">
+<w:endnotes xmlns:wpc="http://schemas.microsoft.com/office/word/2010/wordprocessingCanvas" xmlns:cx="http://schemas.microsoft.com/office/drawing/2014/chartex" xmlns:cx1="http://schemas.microsoft.com/office/drawing/2015/9/8/chartex" xmlns:cx2="http://schemas.microsoft.com/office/drawing/2015/10/21/chartex" xmlns:cx3="http://schemas.microsoft.com/office/drawing/2016/5/9/chartex" xmlns:cx4="http://schemas.microsoft.com/office/drawing/2016/5/10/chartex" xmlns:cx5="http://schemas.microsoft.com/office/drawing/2016/5/11/chartex" xmlns:cx6="http://schemas.microsoft.com/office/drawing/2016/5/12/chartex" xmlns:cx7="http://schemas.microsoft.com/office/drawing/2016/5/13/chartex" xmlns:cx8="http://schemas.microsoft.com/office/drawing/2016/5/14/chartex" xmlns:mc="http://schemas.openxmlformats.org/markup-compatibility/2006" xmlns:aink="http://schemas.microsoft.com/office/drawing/2016/ink" xmlns:am3d="http://schemas.microsoft.com/office/drawing/2017/model3d" xmlns:o="urn:schemas-microsoft-com:office:office" xmlns:r="http://schemas.openxmlformats.org/officeDocument/2006/relationships" xmlns:m="http://schemas.openxmlformats.org/officeDocument/2006/math" xmlns:v="urn:schemas-microsoft-com:vml" xmlns:wp14="http://schemas.microsoft.com/office/word/2010/wordprocessingDrawing" xmlns:wp="http://schemas.openxmlformats.org/drawingml/2006/wordprocessingDrawing" xmlns:w10="urn:schemas-microsoft-com:office:word" xmlns:w="http://schemas.openxmlformats.org/wordprocessingml/2006/main" xmlns:w14="http://schemas.microsoft.com/office/word/2010/wordml" xmlns:w15="http://schemas.microsoft.com/office/word/2012/wordml" xmlns:w16cex="http://schemas.microsoft.com/office/word/2018/wordml/cex" xmlns:w16cid="http://schemas.microsoft.com/office/word/2016/wordml/cid" xmlns:w16="http://schemas.microsoft.com/office/word/2018/wordml" xmlns:w16sdtdh="http://schemas.microsoft.com/office/word/2020/wordml/sdtdatahash" xmlns:w16se="http://schemas.microsoft.com/office/word/2015/wordml/symex" xmlns:wpg="http://schemas.microsoft.com/office/word/2010/wordprocessingGroup" xmlns:wpi="http://schemas.microsoft.com/office/word/2010/wordprocessingInk" xmlns:wne="http://schemas.microsoft.com/office/word/2006/wordml" xmlns:wps="http://schemas.microsoft.com/office/word/2010/wordprocessingShape" mc:Ignorable="w14 w15 w16se w16cid w16 w16cex w16sdtdh wp14">
   <w:endnote w:type="separator" w:id="-1">
     <w:p>
       <w:r>
@@ -25307,7 +25893,7 @@
 </file>
 
 <file path=word/footer1.xml><?xml version="1.0" encoding="utf-8"?>
-<w:ftr xmlns:wpc="http://schemas.microsoft.com/office/word/2010/wordprocessingCanvas" xmlns:cx="http://schemas.microsoft.com/office/drawing/2014/chartex" xmlns:cx1="http://schemas.microsoft.com/office/drawing/2015/9/8/chartex" xmlns:cx2="http://schemas.microsoft.com/office/drawing/2015/10/21/chartex" xmlns:cx3="http://schemas.microsoft.com/office/drawing/2016/5/9/chartex" xmlns:cx4="http://schemas.microsoft.com/office/drawing/2016/5/10/chartex" xmlns:cx5="http://schemas.microsoft.com/office/drawing/2016/5/11/chartex" xmlns:cx6="http://schemas.microsoft.com/office/drawing/2016/5/12/chartex" xmlns:cx7="http://schemas.microsoft.com/office/drawing/2016/5/13/chartex" xmlns:cx8="http://schemas.microsoft.com/office/drawing/2016/5/14/chartex" xmlns:mc="http://schemas.openxmlformats.org/markup-compatibility/2006" xmlns:aink="http://schemas.microsoft.com/office/drawing/2016/ink" xmlns:am3d="http://schemas.microsoft.com/office/drawing/2017/model3d" xmlns:o="urn:schemas-microsoft-com:office:office" xmlns:r="http://schemas.openxmlformats.org/officeDocument/2006/relationships" xmlns:m="http://schemas.openxmlformats.org/officeDocument/2006/math" xmlns:v="urn:schemas-microsoft-com:vml" xmlns:wp14="http://schemas.microsoft.com/office/word/2010/wordprocessingDrawing" xmlns:wp="http://schemas.openxmlformats.org/drawingml/2006/wordprocessingDrawing" xmlns:w10="urn:schemas-microsoft-com:office:word" xmlns:w="http://schemas.openxmlformats.org/wordprocessingml/2006/main" xmlns:w14="http://schemas.microsoft.com/office/word/2010/wordml" xmlns:w15="http://schemas.microsoft.com/office/word/2012/wordml" xmlns:w16cex="http://schemas.microsoft.com/office/word/2018/wordml/cex" xmlns:w16cid="http://schemas.microsoft.com/office/word/2016/wordml/cid" xmlns:w16="http://schemas.microsoft.com/office/word/2018/wordml" xmlns:w16se="http://schemas.microsoft.com/office/word/2015/wordml/symex" xmlns:wpg="http://schemas.microsoft.com/office/word/2010/wordprocessingGroup" xmlns:wpi="http://schemas.microsoft.com/office/word/2010/wordprocessingInk" xmlns:wne="http://schemas.microsoft.com/office/word/2006/wordml" xmlns:wps="http://schemas.microsoft.com/office/word/2010/wordprocessingShape" mc:Ignorable="w14 w15 w16se w16cid w16 w16cex wp14">
+<w:ftr xmlns:wpc="http://schemas.microsoft.com/office/word/2010/wordprocessingCanvas" xmlns:cx="http://schemas.microsoft.com/office/drawing/2014/chartex" xmlns:cx1="http://schemas.microsoft.com/office/drawing/2015/9/8/chartex" xmlns:cx2="http://schemas.microsoft.com/office/drawing/2015/10/21/chartex" xmlns:cx3="http://schemas.microsoft.com/office/drawing/2016/5/9/chartex" xmlns:cx4="http://schemas.microsoft.com/office/drawing/2016/5/10/chartex" xmlns:cx5="http://schemas.microsoft.com/office/drawing/2016/5/11/chartex" xmlns:cx6="http://schemas.microsoft.com/office/drawing/2016/5/12/chartex" xmlns:cx7="http://schemas.microsoft.com/office/drawing/2016/5/13/chartex" xmlns:cx8="http://schemas.microsoft.com/office/drawing/2016/5/14/chartex" xmlns:mc="http://schemas.openxmlformats.org/markup-compatibility/2006" xmlns:aink="http://schemas.microsoft.com/office/drawing/2016/ink" xmlns:am3d="http://schemas.microsoft.com/office/drawing/2017/model3d" xmlns:o="urn:schemas-microsoft-com:office:office" xmlns:r="http://schemas.openxmlformats.org/officeDocument/2006/relationships" xmlns:m="http://schemas.openxmlformats.org/officeDocument/2006/math" xmlns:v="urn:schemas-microsoft-com:vml" xmlns:wp14="http://schemas.microsoft.com/office/word/2010/wordprocessingDrawing" xmlns:wp="http://schemas.openxmlformats.org/drawingml/2006/wordprocessingDrawing" xmlns:w10="urn:schemas-microsoft-com:office:word" xmlns:w="http://schemas.openxmlformats.org/wordprocessingml/2006/main" xmlns:w14="http://schemas.microsoft.com/office/word/2010/wordml" xmlns:w15="http://schemas.microsoft.com/office/word/2012/wordml" xmlns:w16cex="http://schemas.microsoft.com/office/word/2018/wordml/cex" xmlns:w16cid="http://schemas.microsoft.com/office/word/2016/wordml/cid" xmlns:w16="http://schemas.microsoft.com/office/word/2018/wordml" xmlns:w16sdtdh="http://schemas.microsoft.com/office/word/2020/wordml/sdtdatahash" xmlns:w16se="http://schemas.microsoft.com/office/word/2015/wordml/symex" xmlns:wpg="http://schemas.microsoft.com/office/word/2010/wordprocessingGroup" xmlns:wpi="http://schemas.microsoft.com/office/word/2010/wordprocessingInk" xmlns:wne="http://schemas.microsoft.com/office/word/2006/wordml" xmlns:wps="http://schemas.microsoft.com/office/word/2010/wordprocessingShape" mc:Ignorable="w14 w15 w16se w16cid w16 w16cex w16sdtdh wp14">
   <w:p>
     <w:pPr>
       <w:pStyle w:val="Pieddepage"/>
@@ -25337,14 +25923,27 @@
     <w:r>
       <w:t>/</w:t>
     </w:r>
-    <w:fldSimple w:instr=" NUMPAGES ">
-      <w:r>
-        <w:rPr>
-          <w:noProof/>
-        </w:rPr>
-        <w:t>1</w:t>
-      </w:r>
-    </w:fldSimple>
+    <w:r>
+      <w:fldChar w:fldCharType="begin"/>
+    </w:r>
+    <w:r>
+      <w:instrText xml:space="preserve"> NUMPAGES </w:instrText>
+    </w:r>
+    <w:r>
+      <w:fldChar w:fldCharType="separate"/>
+    </w:r>
+    <w:r>
+      <w:rPr>
+        <w:noProof/>
+      </w:rPr>
+      <w:t>1</w:t>
+    </w:r>
+    <w:r>
+      <w:rPr>
+        <w:noProof/>
+      </w:rPr>
+      <w:fldChar w:fldCharType="end"/>
+    </w:r>
     <w:r>
       <w:t xml:space="preserve"> -</w:t>
     </w:r>
@@ -25353,7 +25952,7 @@
 </file>
 
 <file path=word/footnotes.xml><?xml version="1.0" encoding="utf-8"?>
-<w:footnotes xmlns:wpc="http://schemas.microsoft.com/office/word/2010/wordprocessingCanvas" xmlns:cx="http://schemas.microsoft.com/office/drawing/2014/chartex" xmlns:cx1="http://schemas.microsoft.com/office/drawing/2015/9/8/chartex" xmlns:cx2="http://schemas.microsoft.com/office/drawing/2015/10/21/chartex" xmlns:cx3="http://schemas.microsoft.com/office/drawing/2016/5/9/chartex" xmlns:cx4="http://schemas.microsoft.com/office/drawing/2016/5/10/chartex" xmlns:cx5="http://schemas.microsoft.com/office/drawing/2016/5/11/chartex" xmlns:cx6="http://schemas.microsoft.com/office/drawing/2016/5/12/chartex" xmlns:cx7="http://schemas.microsoft.com/office/drawing/2016/5/13/chartex" xmlns:cx8="http://schemas.microsoft.com/office/drawing/2016/5/14/chartex" xmlns:mc="http://schemas.openxmlformats.org/markup-compatibility/2006" xmlns:aink="http://schemas.microsoft.com/office/drawing/2016/ink" xmlns:am3d="http://schemas.microsoft.com/office/drawing/2017/model3d" xmlns:o="urn:schemas-microsoft-com:office:office" xmlns:r="http://schemas.openxmlformats.org/officeDocument/2006/relationships" xmlns:m="http://schemas.openxmlformats.org/officeDocument/2006/math" xmlns:v="urn:schemas-microsoft-com:vml" xmlns:wp14="http://schemas.microsoft.com/office/word/2010/wordprocessingDrawing" xmlns:wp="http://schemas.openxmlformats.org/drawingml/2006/wordprocessingDrawing" xmlns:w10="urn:schemas-microsoft-com:office:word" xmlns:w="http://schemas.openxmlformats.org/wordprocessingml/2006/main" xmlns:w14="http://schemas.microsoft.com/office/word/2010/wordml" xmlns:w15="http://schemas.microsoft.com/office/word/2012/wordml" xmlns:w16cex="http://schemas.microsoft.com/office/word/2018/wordml/cex" xmlns:w16cid="http://schemas.microsoft.com/office/word/2016/wordml/cid" xmlns:w16="http://schemas.microsoft.com/office/word/2018/wordml" xmlns:w16se="http://schemas.microsoft.com/office/word/2015/wordml/symex" xmlns:wpg="http://schemas.microsoft.com/office/word/2010/wordprocessingGroup" xmlns:wpi="http://schemas.microsoft.com/office/word/2010/wordprocessingInk" xmlns:wne="http://schemas.microsoft.com/office/word/2006/wordml" xmlns:wps="http://schemas.microsoft.com/office/word/2010/wordprocessingShape" mc:Ignorable="w14 w15 w16se w16cid w16 w16cex wp14">
+<w:footnotes xmlns:wpc="http://schemas.microsoft.com/office/word/2010/wordprocessingCanvas" xmlns:cx="http://schemas.microsoft.com/office/drawing/2014/chartex" xmlns:cx1="http://schemas.microsoft.com/office/drawing/2015/9/8/chartex" xmlns:cx2="http://schemas.microsoft.com/office/drawing/2015/10/21/chartex" xmlns:cx3="http://schemas.microsoft.com/office/drawing/2016/5/9/chartex" xmlns:cx4="http://schemas.microsoft.com/office/drawing/2016/5/10/chartex" xmlns:cx5="http://schemas.microsoft.com/office/drawing/2016/5/11/chartex" xmlns:cx6="http://schemas.microsoft.com/office/drawing/2016/5/12/chartex" xmlns:cx7="http://schemas.microsoft.com/office/drawing/2016/5/13/chartex" xmlns:cx8="http://schemas.microsoft.com/office/drawing/2016/5/14/chartex" xmlns:mc="http://schemas.openxmlformats.org/markup-compatibility/2006" xmlns:aink="http://schemas.microsoft.com/office/drawing/2016/ink" xmlns:am3d="http://schemas.microsoft.com/office/drawing/2017/model3d" xmlns:o="urn:schemas-microsoft-com:office:office" xmlns:r="http://schemas.openxmlformats.org/officeDocument/2006/relationships" xmlns:m="http://schemas.openxmlformats.org/officeDocument/2006/math" xmlns:v="urn:schemas-microsoft-com:vml" xmlns:wp14="http://schemas.microsoft.com/office/word/2010/wordprocessingDrawing" xmlns:wp="http://schemas.openxmlformats.org/drawingml/2006/wordprocessingDrawing" xmlns:w10="urn:schemas-microsoft-com:office:word" xmlns:w="http://schemas.openxmlformats.org/wordprocessingml/2006/main" xmlns:w14="http://schemas.microsoft.com/office/word/2010/wordml" xmlns:w15="http://schemas.microsoft.com/office/word/2012/wordml" xmlns:w16cex="http://schemas.microsoft.com/office/word/2018/wordml/cex" xmlns:w16cid="http://schemas.microsoft.com/office/word/2016/wordml/cid" xmlns:w16="http://schemas.microsoft.com/office/word/2018/wordml" xmlns:w16sdtdh="http://schemas.microsoft.com/office/word/2020/wordml/sdtdatahash" xmlns:w16se="http://schemas.microsoft.com/office/word/2015/wordml/symex" xmlns:wpg="http://schemas.microsoft.com/office/word/2010/wordprocessingGroup" xmlns:wpi="http://schemas.microsoft.com/office/word/2010/wordprocessingInk" xmlns:wne="http://schemas.microsoft.com/office/word/2006/wordml" xmlns:wps="http://schemas.microsoft.com/office/word/2010/wordprocessingShape" mc:Ignorable="w14 w15 w16se w16cid w16 w16cex w16sdtdh wp14">
   <w:footnote w:type="separator" w:id="-1">
     <w:p>
       <w:r>
@@ -25375,7 +25974,7 @@
 </file>
 
 <file path=word/header1.xml><?xml version="1.0" encoding="utf-8"?>
-<w:hdr xmlns:wpc="http://schemas.microsoft.com/office/word/2010/wordprocessingCanvas" xmlns:cx="http://schemas.microsoft.com/office/drawing/2014/chartex" xmlns:cx1="http://schemas.microsoft.com/office/drawing/2015/9/8/chartex" xmlns:cx2="http://schemas.microsoft.com/office/drawing/2015/10/21/chartex" xmlns:cx3="http://schemas.microsoft.com/office/drawing/2016/5/9/chartex" xmlns:cx4="http://schemas.microsoft.com/office/drawing/2016/5/10/chartex" xmlns:cx5="http://schemas.microsoft.com/office/drawing/2016/5/11/chartex" xmlns:cx6="http://schemas.microsoft.com/office/drawing/2016/5/12/chartex" xmlns:cx7="http://schemas.microsoft.com/office/drawing/2016/5/13/chartex" xmlns:cx8="http://schemas.microsoft.com/office/drawing/2016/5/14/chartex" xmlns:mc="http://schemas.openxmlformats.org/markup-compatibility/2006" xmlns:aink="http://schemas.microsoft.com/office/drawing/2016/ink" xmlns:am3d="http://schemas.microsoft.com/office/drawing/2017/model3d" xmlns:o="urn:schemas-microsoft-com:office:office" xmlns:r="http://schemas.openxmlformats.org/officeDocument/2006/relationships" xmlns:m="http://schemas.openxmlformats.org/officeDocument/2006/math" xmlns:v="urn:schemas-microsoft-com:vml" xmlns:wp14="http://schemas.microsoft.com/office/word/2010/wordprocessingDrawing" xmlns:wp="http://schemas.openxmlformats.org/drawingml/2006/wordprocessingDrawing" xmlns:w10="urn:schemas-microsoft-com:office:word" xmlns:w="http://schemas.openxmlformats.org/wordprocessingml/2006/main" xmlns:w14="http://schemas.microsoft.com/office/word/2010/wordml" xmlns:w15="http://schemas.microsoft.com/office/word/2012/wordml" xmlns:w16cex="http://schemas.microsoft.com/office/word/2018/wordml/cex" xmlns:w16cid="http://schemas.microsoft.com/office/word/2016/wordml/cid" xmlns:w16="http://schemas.microsoft.com/office/word/2018/wordml" xmlns:w16se="http://schemas.microsoft.com/office/word/2015/wordml/symex" xmlns:wpg="http://schemas.microsoft.com/office/word/2010/wordprocessingGroup" xmlns:wpi="http://schemas.microsoft.com/office/word/2010/wordprocessingInk" xmlns:wne="http://schemas.microsoft.com/office/word/2006/wordml" xmlns:wps="http://schemas.microsoft.com/office/word/2010/wordprocessingShape" mc:Ignorable="w14 w15 w16se w16cid w16 w16cex wp14">
+<w:hdr xmlns:wpc="http://schemas.microsoft.com/office/word/2010/wordprocessingCanvas" xmlns:cx="http://schemas.microsoft.com/office/drawing/2014/chartex" xmlns:cx1="http://schemas.microsoft.com/office/drawing/2015/9/8/chartex" xmlns:cx2="http://schemas.microsoft.com/office/drawing/2015/10/21/chartex" xmlns:cx3="http://schemas.microsoft.com/office/drawing/2016/5/9/chartex" xmlns:cx4="http://schemas.microsoft.com/office/drawing/2016/5/10/chartex" xmlns:cx5="http://schemas.microsoft.com/office/drawing/2016/5/11/chartex" xmlns:cx6="http://schemas.microsoft.com/office/drawing/2016/5/12/chartex" xmlns:cx7="http://schemas.microsoft.com/office/drawing/2016/5/13/chartex" xmlns:cx8="http://schemas.microsoft.com/office/drawing/2016/5/14/chartex" xmlns:mc="http://schemas.openxmlformats.org/markup-compatibility/2006" xmlns:aink="http://schemas.microsoft.com/office/drawing/2016/ink" xmlns:am3d="http://schemas.microsoft.com/office/drawing/2017/model3d" xmlns:o="urn:schemas-microsoft-com:office:office" xmlns:r="http://schemas.openxmlformats.org/officeDocument/2006/relationships" xmlns:m="http://schemas.openxmlformats.org/officeDocument/2006/math" xmlns:v="urn:schemas-microsoft-com:vml" xmlns:wp14="http://schemas.microsoft.com/office/word/2010/wordprocessingDrawing" xmlns:wp="http://schemas.openxmlformats.org/drawingml/2006/wordprocessingDrawing" xmlns:w10="urn:schemas-microsoft-com:office:word" xmlns:w="http://schemas.openxmlformats.org/wordprocessingml/2006/main" xmlns:w14="http://schemas.microsoft.com/office/word/2010/wordml" xmlns:w15="http://schemas.microsoft.com/office/word/2012/wordml" xmlns:w16cex="http://schemas.microsoft.com/office/word/2018/wordml/cex" xmlns:w16cid="http://schemas.microsoft.com/office/word/2016/wordml/cid" xmlns:w16="http://schemas.microsoft.com/office/word/2018/wordml" xmlns:w16sdtdh="http://schemas.microsoft.com/office/word/2020/wordml/sdtdatahash" xmlns:w16se="http://schemas.microsoft.com/office/word/2015/wordml/symex" xmlns:wpg="http://schemas.microsoft.com/office/word/2010/wordprocessingGroup" xmlns:wpi="http://schemas.microsoft.com/office/word/2010/wordprocessingInk" xmlns:wne="http://schemas.microsoft.com/office/word/2006/wordml" xmlns:wps="http://schemas.microsoft.com/office/word/2010/wordprocessingShape" mc:Ignorable="w14 w15 w16se w16cid w16 w16cex w16sdtdh wp14">
   <w:p>
     <w:pPr>
       <w:pStyle w:val="MonAuteur"/>
@@ -25462,7 +26061,7 @@
 </file>
 
 <file path=word/numbering.xml><?xml version="1.0" encoding="utf-8"?>
-<w:numbering xmlns:wpc="http://schemas.microsoft.com/office/word/2010/wordprocessingCanvas" xmlns:cx="http://schemas.microsoft.com/office/drawing/2014/chartex" xmlns:cx1="http://schemas.microsoft.com/office/drawing/2015/9/8/chartex" xmlns:cx2="http://schemas.microsoft.com/office/drawing/2015/10/21/chartex" xmlns:cx3="http://schemas.microsoft.com/office/drawing/2016/5/9/chartex" xmlns:cx4="http://schemas.microsoft.com/office/drawing/2016/5/10/chartex" xmlns:cx5="http://schemas.microsoft.com/office/drawing/2016/5/11/chartex" xmlns:cx6="http://schemas.microsoft.com/office/drawing/2016/5/12/chartex" xmlns:cx7="http://schemas.microsoft.com/office/drawing/2016/5/13/chartex" xmlns:cx8="http://schemas.microsoft.com/office/drawing/2016/5/14/chartex" xmlns:mc="http://schemas.openxmlformats.org/markup-compatibility/2006" xmlns:aink="http://schemas.microsoft.com/office/drawing/2016/ink" xmlns:am3d="http://schemas.microsoft.com/office/drawing/2017/model3d" xmlns:o="urn:schemas-microsoft-com:office:office" xmlns:r="http://schemas.openxmlformats.org/officeDocument/2006/relationships" xmlns:m="http://schemas.openxmlformats.org/officeDocument/2006/math" xmlns:v="urn:schemas-microsoft-com:vml" xmlns:wp14="http://schemas.microsoft.com/office/word/2010/wordprocessingDrawing" xmlns:wp="http://schemas.openxmlformats.org/drawingml/2006/wordprocessingDrawing" xmlns:w10="urn:schemas-microsoft-com:office:word" xmlns:w="http://schemas.openxmlformats.org/wordprocessingml/2006/main" xmlns:w14="http://schemas.microsoft.com/office/word/2010/wordml" xmlns:w15="http://schemas.microsoft.com/office/word/2012/wordml" xmlns:w16cex="http://schemas.microsoft.com/office/word/2018/wordml/cex" xmlns:w16cid="http://schemas.microsoft.com/office/word/2016/wordml/cid" xmlns:w16="http://schemas.microsoft.com/office/word/2018/wordml" xmlns:w16se="http://schemas.microsoft.com/office/word/2015/wordml/symex" xmlns:wpg="http://schemas.microsoft.com/office/word/2010/wordprocessingGroup" xmlns:wpi="http://schemas.microsoft.com/office/word/2010/wordprocessingInk" xmlns:wne="http://schemas.microsoft.com/office/word/2006/wordml" xmlns:wps="http://schemas.microsoft.com/office/word/2010/wordprocessingShape" mc:Ignorable="w14 w15 w16se w16cid w16 w16cex wp14">
+<w:numbering xmlns:wpc="http://schemas.microsoft.com/office/word/2010/wordprocessingCanvas" xmlns:cx="http://schemas.microsoft.com/office/drawing/2014/chartex" xmlns:cx1="http://schemas.microsoft.com/office/drawing/2015/9/8/chartex" xmlns:cx2="http://schemas.microsoft.com/office/drawing/2015/10/21/chartex" xmlns:cx3="http://schemas.microsoft.com/office/drawing/2016/5/9/chartex" xmlns:cx4="http://schemas.microsoft.com/office/drawing/2016/5/10/chartex" xmlns:cx5="http://schemas.microsoft.com/office/drawing/2016/5/11/chartex" xmlns:cx6="http://schemas.microsoft.com/office/drawing/2016/5/12/chartex" xmlns:cx7="http://schemas.microsoft.com/office/drawing/2016/5/13/chartex" xmlns:cx8="http://schemas.microsoft.com/office/drawing/2016/5/14/chartex" xmlns:mc="http://schemas.openxmlformats.org/markup-compatibility/2006" xmlns:aink="http://schemas.microsoft.com/office/drawing/2016/ink" xmlns:am3d="http://schemas.microsoft.com/office/drawing/2017/model3d" xmlns:o="urn:schemas-microsoft-com:office:office" xmlns:r="http://schemas.openxmlformats.org/officeDocument/2006/relationships" xmlns:m="http://schemas.openxmlformats.org/officeDocument/2006/math" xmlns:v="urn:schemas-microsoft-com:vml" xmlns:wp14="http://schemas.microsoft.com/office/word/2010/wordprocessingDrawing" xmlns:wp="http://schemas.openxmlformats.org/drawingml/2006/wordprocessingDrawing" xmlns:w10="urn:schemas-microsoft-com:office:word" xmlns:w="http://schemas.openxmlformats.org/wordprocessingml/2006/main" xmlns:w14="http://schemas.microsoft.com/office/word/2010/wordml" xmlns:w15="http://schemas.microsoft.com/office/word/2012/wordml" xmlns:w16cex="http://schemas.microsoft.com/office/word/2018/wordml/cex" xmlns:w16cid="http://schemas.microsoft.com/office/word/2016/wordml/cid" xmlns:w16="http://schemas.microsoft.com/office/word/2018/wordml" xmlns:w16sdtdh="http://schemas.microsoft.com/office/word/2020/wordml/sdtdatahash" xmlns:w16se="http://schemas.microsoft.com/office/word/2015/wordml/symex" xmlns:wpg="http://schemas.microsoft.com/office/word/2010/wordprocessingGroup" xmlns:wpi="http://schemas.microsoft.com/office/word/2010/wordprocessingInk" xmlns:wne="http://schemas.microsoft.com/office/word/2006/wordml" xmlns:wps="http://schemas.microsoft.com/office/word/2010/wordprocessingShape" mc:Ignorable="w14 w15 w16se w16cid w16 w16cex w16sdtdh wp14">
   <w:abstractNum w:abstractNumId="0" w15:restartNumberingAfterBreak="0">
     <w:nsid w:val="008D5402"/>
     <w:multiLevelType w:val="hybridMultilevel"/>
@@ -25577,6 +26176,119 @@
     </w:lvl>
   </w:abstractNum>
   <w:abstractNum w:abstractNumId="1" w15:restartNumberingAfterBreak="0">
+    <w:nsid w:val="058B47E2"/>
+    <w:multiLevelType w:val="hybridMultilevel"/>
+    <w:tmpl w:val="D126429A"/>
+    <w:lvl w:ilvl="0" w:tplc="040C0001">
+      <w:start w:val="1"/>
+      <w:numFmt w:val="bullet"/>
+      <w:lvlText w:val=""/>
+      <w:lvlJc w:val="left"/>
+      <w:pPr>
+        <w:ind w:left="1004" w:hanging="360"/>
+      </w:pPr>
+      <w:rPr>
+        <w:rFonts w:ascii="Symbol" w:hAnsi="Symbol" w:hint="default"/>
+      </w:rPr>
+    </w:lvl>
+    <w:lvl w:ilvl="1" w:tplc="040C0003" w:tentative="1">
+      <w:start w:val="1"/>
+      <w:numFmt w:val="bullet"/>
+      <w:lvlText w:val="o"/>
+      <w:lvlJc w:val="left"/>
+      <w:pPr>
+        <w:ind w:left="1724" w:hanging="360"/>
+      </w:pPr>
+      <w:rPr>
+        <w:rFonts w:ascii="Courier New" w:hAnsi="Courier New" w:cs="Courier New" w:hint="default"/>
+      </w:rPr>
+    </w:lvl>
+    <w:lvl w:ilvl="2" w:tplc="040C0005" w:tentative="1">
+      <w:start w:val="1"/>
+      <w:numFmt w:val="bullet"/>
+      <w:lvlText w:val=""/>
+      <w:lvlJc w:val="left"/>
+      <w:pPr>
+        <w:ind w:left="2444" w:hanging="360"/>
+      </w:pPr>
+      <w:rPr>
+        <w:rFonts w:ascii="Wingdings" w:hAnsi="Wingdings" w:hint="default"/>
+      </w:rPr>
+    </w:lvl>
+    <w:lvl w:ilvl="3" w:tplc="040C0001" w:tentative="1">
+      <w:start w:val="1"/>
+      <w:numFmt w:val="bullet"/>
+      <w:lvlText w:val=""/>
+      <w:lvlJc w:val="left"/>
+      <w:pPr>
+        <w:ind w:left="3164" w:hanging="360"/>
+      </w:pPr>
+      <w:rPr>
+        <w:rFonts w:ascii="Symbol" w:hAnsi="Symbol" w:hint="default"/>
+      </w:rPr>
+    </w:lvl>
+    <w:lvl w:ilvl="4" w:tplc="040C0003" w:tentative="1">
+      <w:start w:val="1"/>
+      <w:numFmt w:val="bullet"/>
+      <w:lvlText w:val="o"/>
+      <w:lvlJc w:val="left"/>
+      <w:pPr>
+        <w:ind w:left="3884" w:hanging="360"/>
+      </w:pPr>
+      <w:rPr>
+        <w:rFonts w:ascii="Courier New" w:hAnsi="Courier New" w:cs="Courier New" w:hint="default"/>
+      </w:rPr>
+    </w:lvl>
+    <w:lvl w:ilvl="5" w:tplc="040C0005" w:tentative="1">
+      <w:start w:val="1"/>
+      <w:numFmt w:val="bullet"/>
+      <w:lvlText w:val=""/>
+      <w:lvlJc w:val="left"/>
+      <w:pPr>
+        <w:ind w:left="4604" w:hanging="360"/>
+      </w:pPr>
+      <w:rPr>
+        <w:rFonts w:ascii="Wingdings" w:hAnsi="Wingdings" w:hint="default"/>
+      </w:rPr>
+    </w:lvl>
+    <w:lvl w:ilvl="6" w:tplc="040C0001" w:tentative="1">
+      <w:start w:val="1"/>
+      <w:numFmt w:val="bullet"/>
+      <w:lvlText w:val=""/>
+      <w:lvlJc w:val="left"/>
+      <w:pPr>
+        <w:ind w:left="5324" w:hanging="360"/>
+      </w:pPr>
+      <w:rPr>
+        <w:rFonts w:ascii="Symbol" w:hAnsi="Symbol" w:hint="default"/>
+      </w:rPr>
+    </w:lvl>
+    <w:lvl w:ilvl="7" w:tplc="040C0003" w:tentative="1">
+      <w:start w:val="1"/>
+      <w:numFmt w:val="bullet"/>
+      <w:lvlText w:val="o"/>
+      <w:lvlJc w:val="left"/>
+      <w:pPr>
+        <w:ind w:left="6044" w:hanging="360"/>
+      </w:pPr>
+      <w:rPr>
+        <w:rFonts w:ascii="Courier New" w:hAnsi="Courier New" w:cs="Courier New" w:hint="default"/>
+      </w:rPr>
+    </w:lvl>
+    <w:lvl w:ilvl="8" w:tplc="040C0005" w:tentative="1">
+      <w:start w:val="1"/>
+      <w:numFmt w:val="bullet"/>
+      <w:lvlText w:val=""/>
+      <w:lvlJc w:val="left"/>
+      <w:pPr>
+        <w:ind w:left="6764" w:hanging="360"/>
+      </w:pPr>
+      <w:rPr>
+        <w:rFonts w:ascii="Wingdings" w:hAnsi="Wingdings" w:hint="default"/>
+      </w:rPr>
+    </w:lvl>
+  </w:abstractNum>
+  <w:abstractNum w:abstractNumId="2" w15:restartNumberingAfterBreak="0">
     <w:nsid w:val="0E3B301B"/>
     <w:multiLevelType w:val="hybridMultilevel"/>
     <w:tmpl w:val="BD981C28"/>
@@ -25668,7 +26380,7 @@
       </w:pPr>
     </w:lvl>
   </w:abstractNum>
-  <w:abstractNum w:abstractNumId="2" w15:restartNumberingAfterBreak="0">
+  <w:abstractNum w:abstractNumId="3" w15:restartNumberingAfterBreak="0">
     <w:nsid w:val="20063D64"/>
     <w:multiLevelType w:val="hybridMultilevel"/>
     <w:tmpl w:val="EFECF980"/>
@@ -25781,7 +26493,7 @@
       </w:rPr>
     </w:lvl>
   </w:abstractNum>
-  <w:abstractNum w:abstractNumId="3" w15:restartNumberingAfterBreak="0">
+  <w:abstractNum w:abstractNumId="4" w15:restartNumberingAfterBreak="0">
     <w:nsid w:val="2C5E3B63"/>
     <w:multiLevelType w:val="multilevel"/>
     <w:tmpl w:val="EBB4FCFC"/>
@@ -25858,7 +26570,7 @@
       </w:rPr>
     </w:lvl>
   </w:abstractNum>
-  <w:abstractNum w:abstractNumId="4" w15:restartNumberingAfterBreak="0">
+  <w:abstractNum w:abstractNumId="5" w15:restartNumberingAfterBreak="0">
     <w:nsid w:val="39733898"/>
     <w:multiLevelType w:val="multilevel"/>
     <w:tmpl w:val="D7660BE4"/>
@@ -25945,7 +26657,7 @@
       </w:pPr>
     </w:lvl>
   </w:abstractNum>
-  <w:abstractNum w:abstractNumId="5" w15:restartNumberingAfterBreak="0">
+  <w:abstractNum w:abstractNumId="6" w15:restartNumberingAfterBreak="0">
     <w:nsid w:val="49934499"/>
     <w:multiLevelType w:val="hybridMultilevel"/>
     <w:tmpl w:val="002011FA"/>
@@ -26057,7 +26769,7 @@
       </w:rPr>
     </w:lvl>
   </w:abstractNum>
-  <w:abstractNum w:abstractNumId="6" w15:restartNumberingAfterBreak="0">
+  <w:abstractNum w:abstractNumId="7" w15:restartNumberingAfterBreak="0">
     <w:nsid w:val="49E76995"/>
     <w:multiLevelType w:val="multilevel"/>
     <w:tmpl w:val="A1D62FAA"/>
@@ -26206,7 +26918,7 @@
       </w:rPr>
     </w:lvl>
   </w:abstractNum>
-  <w:abstractNum w:abstractNumId="7" w15:restartNumberingAfterBreak="0">
+  <w:abstractNum w:abstractNumId="8" w15:restartNumberingAfterBreak="0">
     <w:nsid w:val="687E693E"/>
     <w:multiLevelType w:val="multilevel"/>
     <w:tmpl w:val="6ECACCF0"/>
@@ -26302,8 +27014,121 @@
       </w:pPr>
     </w:lvl>
   </w:abstractNum>
+  <w:abstractNum w:abstractNumId="9" w15:restartNumberingAfterBreak="0">
+    <w:nsid w:val="7D08650F"/>
+    <w:multiLevelType w:val="hybridMultilevel"/>
+    <w:tmpl w:val="7398F112"/>
+    <w:lvl w:ilvl="0" w:tplc="040C0001">
+      <w:start w:val="1"/>
+      <w:numFmt w:val="bullet"/>
+      <w:lvlText w:val=""/>
+      <w:lvlJc w:val="left"/>
+      <w:pPr>
+        <w:ind w:left="1004" w:hanging="360"/>
+      </w:pPr>
+      <w:rPr>
+        <w:rFonts w:ascii="Symbol" w:hAnsi="Symbol" w:hint="default"/>
+      </w:rPr>
+    </w:lvl>
+    <w:lvl w:ilvl="1" w:tplc="040C0003" w:tentative="1">
+      <w:start w:val="1"/>
+      <w:numFmt w:val="bullet"/>
+      <w:lvlText w:val="o"/>
+      <w:lvlJc w:val="left"/>
+      <w:pPr>
+        <w:ind w:left="1724" w:hanging="360"/>
+      </w:pPr>
+      <w:rPr>
+        <w:rFonts w:ascii="Courier New" w:hAnsi="Courier New" w:cs="Courier New" w:hint="default"/>
+      </w:rPr>
+    </w:lvl>
+    <w:lvl w:ilvl="2" w:tplc="040C0005" w:tentative="1">
+      <w:start w:val="1"/>
+      <w:numFmt w:val="bullet"/>
+      <w:lvlText w:val=""/>
+      <w:lvlJc w:val="left"/>
+      <w:pPr>
+        <w:ind w:left="2444" w:hanging="360"/>
+      </w:pPr>
+      <w:rPr>
+        <w:rFonts w:ascii="Wingdings" w:hAnsi="Wingdings" w:hint="default"/>
+      </w:rPr>
+    </w:lvl>
+    <w:lvl w:ilvl="3" w:tplc="040C0001" w:tentative="1">
+      <w:start w:val="1"/>
+      <w:numFmt w:val="bullet"/>
+      <w:lvlText w:val=""/>
+      <w:lvlJc w:val="left"/>
+      <w:pPr>
+        <w:ind w:left="3164" w:hanging="360"/>
+      </w:pPr>
+      <w:rPr>
+        <w:rFonts w:ascii="Symbol" w:hAnsi="Symbol" w:hint="default"/>
+      </w:rPr>
+    </w:lvl>
+    <w:lvl w:ilvl="4" w:tplc="040C0003" w:tentative="1">
+      <w:start w:val="1"/>
+      <w:numFmt w:val="bullet"/>
+      <w:lvlText w:val="o"/>
+      <w:lvlJc w:val="left"/>
+      <w:pPr>
+        <w:ind w:left="3884" w:hanging="360"/>
+      </w:pPr>
+      <w:rPr>
+        <w:rFonts w:ascii="Courier New" w:hAnsi="Courier New" w:cs="Courier New" w:hint="default"/>
+      </w:rPr>
+    </w:lvl>
+    <w:lvl w:ilvl="5" w:tplc="040C0005" w:tentative="1">
+      <w:start w:val="1"/>
+      <w:numFmt w:val="bullet"/>
+      <w:lvlText w:val=""/>
+      <w:lvlJc w:val="left"/>
+      <w:pPr>
+        <w:ind w:left="4604" w:hanging="360"/>
+      </w:pPr>
+      <w:rPr>
+        <w:rFonts w:ascii="Wingdings" w:hAnsi="Wingdings" w:hint="default"/>
+      </w:rPr>
+    </w:lvl>
+    <w:lvl w:ilvl="6" w:tplc="040C0001" w:tentative="1">
+      <w:start w:val="1"/>
+      <w:numFmt w:val="bullet"/>
+      <w:lvlText w:val=""/>
+      <w:lvlJc w:val="left"/>
+      <w:pPr>
+        <w:ind w:left="5324" w:hanging="360"/>
+      </w:pPr>
+      <w:rPr>
+        <w:rFonts w:ascii="Symbol" w:hAnsi="Symbol" w:hint="default"/>
+      </w:rPr>
+    </w:lvl>
+    <w:lvl w:ilvl="7" w:tplc="040C0003" w:tentative="1">
+      <w:start w:val="1"/>
+      <w:numFmt w:val="bullet"/>
+      <w:lvlText w:val="o"/>
+      <w:lvlJc w:val="left"/>
+      <w:pPr>
+        <w:ind w:left="6044" w:hanging="360"/>
+      </w:pPr>
+      <w:rPr>
+        <w:rFonts w:ascii="Courier New" w:hAnsi="Courier New" w:cs="Courier New" w:hint="default"/>
+      </w:rPr>
+    </w:lvl>
+    <w:lvl w:ilvl="8" w:tplc="040C0005" w:tentative="1">
+      <w:start w:val="1"/>
+      <w:numFmt w:val="bullet"/>
+      <w:lvlText w:val=""/>
+      <w:lvlJc w:val="left"/>
+      <w:pPr>
+        <w:ind w:left="6764" w:hanging="360"/>
+      </w:pPr>
+      <w:rPr>
+        <w:rFonts w:ascii="Wingdings" w:hAnsi="Wingdings" w:hint="default"/>
+      </w:rPr>
+    </w:lvl>
+  </w:abstractNum>
   <w:num w:numId="1">
-    <w:abstractNumId w:val="7"/>
+    <w:abstractNumId w:val="8"/>
     <w:lvlOverride w:ilvl="0">
       <w:lvl w:ilvl="0">
         <w:start w:val="1"/>
@@ -26424,34 +27249,40 @@
     </w:lvlOverride>
   </w:num>
   <w:num w:numId="2">
-    <w:abstractNumId w:val="4"/>
+    <w:abstractNumId w:val="5"/>
   </w:num>
   <w:num w:numId="3">
-    <w:abstractNumId w:val="3"/>
+    <w:abstractNumId w:val="4"/>
   </w:num>
   <w:num w:numId="4">
     <w:abstractNumId w:val="0"/>
   </w:num>
   <w:num w:numId="5">
+    <w:abstractNumId w:val="7"/>
+  </w:num>
+  <w:num w:numId="6">
+    <w:abstractNumId w:val="3"/>
+  </w:num>
+  <w:num w:numId="7">
     <w:abstractNumId w:val="6"/>
   </w:num>
-  <w:num w:numId="6">
+  <w:num w:numId="8">
+    <w:abstractNumId w:val="8"/>
+  </w:num>
+  <w:num w:numId="9">
     <w:abstractNumId w:val="2"/>
   </w:num>
-  <w:num w:numId="7">
-    <w:abstractNumId w:val="5"/>
+  <w:num w:numId="10">
+    <w:abstractNumId w:val="9"/>
   </w:num>
-  <w:num w:numId="8">
-    <w:abstractNumId w:val="7"/>
-  </w:num>
-  <w:num w:numId="9">
+  <w:num w:numId="11">
     <w:abstractNumId w:val="1"/>
   </w:num>
 </w:numbering>
 </file>
 
 <file path=word/styles.xml><?xml version="1.0" encoding="utf-8"?>
-<w:styles xmlns:mc="http://schemas.openxmlformats.org/markup-compatibility/2006" xmlns:r="http://schemas.openxmlformats.org/officeDocument/2006/relationships" xmlns:w="http://schemas.openxmlformats.org/wordprocessingml/2006/main" xmlns:w14="http://schemas.microsoft.com/office/word/2010/wordml" xmlns:w15="http://schemas.microsoft.com/office/word/2012/wordml" xmlns:w16cex="http://schemas.microsoft.com/office/word/2018/wordml/cex" xmlns:w16cid="http://schemas.microsoft.com/office/word/2016/wordml/cid" xmlns:w16="http://schemas.microsoft.com/office/word/2018/wordml" xmlns:w16se="http://schemas.microsoft.com/office/word/2015/wordml/symex" mc:Ignorable="w14 w15 w16se w16cid w16 w16cex">
+<w:styles xmlns:mc="http://schemas.openxmlformats.org/markup-compatibility/2006" xmlns:r="http://schemas.openxmlformats.org/officeDocument/2006/relationships" xmlns:w="http://schemas.openxmlformats.org/wordprocessingml/2006/main" xmlns:w14="http://schemas.microsoft.com/office/word/2010/wordml" xmlns:w15="http://schemas.microsoft.com/office/word/2012/wordml" xmlns:w16cex="http://schemas.microsoft.com/office/word/2018/wordml/cex" xmlns:w16cid="http://schemas.microsoft.com/office/word/2016/wordml/cid" xmlns:w16="http://schemas.microsoft.com/office/word/2018/wordml" xmlns:w16sdtdh="http://schemas.microsoft.com/office/word/2020/wordml/sdtdatahash" xmlns:w16se="http://schemas.microsoft.com/office/word/2015/wordml/symex" mc:Ignorable="w14 w15 w16se w16cid w16 w16cex w16sdtdh">
   <w:docDefaults>
     <w:rPrDefault>
       <w:rPr>

</xml_diff>